<commit_message>
edicion de taller 1
</commit_message>
<xml_diff>
--- a/U1/Talleres/U1_Taller1.docx
+++ b/U1/Talleres/U1_Taller1.docx
@@ -1,6 +1,6 @@
 
 <file path=word/document.xml><?xml version="1.0" encoding="utf-8"?>
-<w:document xmlns:wpc="http://schemas.microsoft.com/office/word/2010/wordprocessingCanvas" xmlns:cx="http://schemas.microsoft.com/office/drawing/2014/chartex" xmlns:cx1="http://schemas.microsoft.com/office/drawing/2015/9/8/chartex" xmlns:cx2="http://schemas.microsoft.com/office/drawing/2015/10/21/chartex" xmlns:cx3="http://schemas.microsoft.com/office/drawing/2016/5/9/chartex" xmlns:cx4="http://schemas.microsoft.com/office/drawing/2016/5/10/chartex" xmlns:cx5="http://schemas.microsoft.com/office/drawing/2016/5/11/chartex" xmlns:cx6="http://schemas.microsoft.com/office/drawing/2016/5/12/chartex" xmlns:cx7="http://schemas.microsoft.com/office/drawing/2016/5/13/chartex" xmlns:cx8="http://schemas.microsoft.com/office/drawing/2016/5/14/chartex" xmlns:mc="http://schemas.openxmlformats.org/markup-compatibility/2006" xmlns:aink="http://schemas.microsoft.com/office/drawing/2016/ink" xmlns:am3d="http://schemas.microsoft.com/office/drawing/2017/model3d" xmlns:o="urn:schemas-microsoft-com:office:office" xmlns:r="http://schemas.openxmlformats.org/officeDocument/2006/relationships" xmlns:m="http://schemas.openxmlformats.org/officeDocument/2006/math" xmlns:v="urn:schemas-microsoft-com:vml" xmlns:wp14="http://schemas.microsoft.com/office/word/2010/wordprocessingDrawing" xmlns:wp="http://schemas.openxmlformats.org/drawingml/2006/wordprocessingDrawing" xmlns:w10="urn:schemas-microsoft-com:office:word" xmlns:w="http://schemas.openxmlformats.org/wordprocessingml/2006/main" xmlns:w14="http://schemas.microsoft.com/office/word/2010/wordml" xmlns:w15="http://schemas.microsoft.com/office/word/2012/wordml" xmlns:w16cex="http://schemas.microsoft.com/office/word/2018/wordml/cex" xmlns:w16cid="http://schemas.microsoft.com/office/word/2016/wordml/cid" xmlns:w16="http://schemas.microsoft.com/office/word/2018/wordml" xmlns:w16sdtdh="http://schemas.microsoft.com/office/word/2020/wordml/sdtdatahash" xmlns:w16se="http://schemas.microsoft.com/office/word/2015/wordml/symex" xmlns:wpg="http://schemas.microsoft.com/office/word/2010/wordprocessingGroup" xmlns:wpi="http://schemas.microsoft.com/office/word/2010/wordprocessingInk" xmlns:wne="http://schemas.microsoft.com/office/word/2006/wordml" xmlns:wps="http://schemas.microsoft.com/office/word/2010/wordprocessingShape" mc:Ignorable="w14 w15 w16se w16cid w16 w16cex w16sdtdh wp14">
+<w:document xmlns:wpc="http://schemas.microsoft.com/office/word/2010/wordprocessingCanvas" xmlns:cx="http://schemas.microsoft.com/office/drawing/2014/chartex" xmlns:cx1="http://schemas.microsoft.com/office/drawing/2015/9/8/chartex" xmlns:cx2="http://schemas.microsoft.com/office/drawing/2015/10/21/chartex" xmlns:cx3="http://schemas.microsoft.com/office/drawing/2016/5/9/chartex" xmlns:cx4="http://schemas.microsoft.com/office/drawing/2016/5/10/chartex" xmlns:cx5="http://schemas.microsoft.com/office/drawing/2016/5/11/chartex" xmlns:cx6="http://schemas.microsoft.com/office/drawing/2016/5/12/chartex" xmlns:cx7="http://schemas.microsoft.com/office/drawing/2016/5/13/chartex" xmlns:cx8="http://schemas.microsoft.com/office/drawing/2016/5/14/chartex" xmlns:mc="http://schemas.openxmlformats.org/markup-compatibility/2006" xmlns:aink="http://schemas.microsoft.com/office/drawing/2016/ink" xmlns:am3d="http://schemas.microsoft.com/office/drawing/2017/model3d" xmlns:o="urn:schemas-microsoft-com:office:office" xmlns:oel="http://schemas.microsoft.com/office/2019/extlst" xmlns:r="http://schemas.openxmlformats.org/officeDocument/2006/relationships" xmlns:m="http://schemas.openxmlformats.org/officeDocument/2006/math" xmlns:v="urn:schemas-microsoft-com:vml" xmlns:wp14="http://schemas.microsoft.com/office/word/2010/wordprocessingDrawing" xmlns:wp="http://schemas.openxmlformats.org/drawingml/2006/wordprocessingDrawing" xmlns:w10="urn:schemas-microsoft-com:office:word" xmlns:w="http://schemas.openxmlformats.org/wordprocessingml/2006/main" xmlns:w14="http://schemas.microsoft.com/office/word/2010/wordml" xmlns:w15="http://schemas.microsoft.com/office/word/2012/wordml" xmlns:w16cex="http://schemas.microsoft.com/office/word/2018/wordml/cex" xmlns:w16cid="http://schemas.microsoft.com/office/word/2016/wordml/cid" xmlns:w16="http://schemas.microsoft.com/office/word/2018/wordml" xmlns:w16sdtdh="http://schemas.microsoft.com/office/word/2020/wordml/sdtdatahash" xmlns:w16se="http://schemas.microsoft.com/office/word/2015/wordml/symex" xmlns:wpg="http://schemas.microsoft.com/office/word/2010/wordprocessingGroup" xmlns:wpi="http://schemas.microsoft.com/office/word/2010/wordprocessingInk" xmlns:wne="http://schemas.microsoft.com/office/word/2006/wordml" xmlns:wps="http://schemas.microsoft.com/office/word/2010/wordprocessingShape" mc:Ignorable="w14 w15 w16se w16cid w16 w16cex w16sdtdh wp14">
   <w:body>
     <w:p>
       <w:pPr>
@@ -195,13 +195,6 @@
     </w:p>
     <w:p>
       <w:pPr>
-        <w:rPr>
-          <w:lang w:val="es-EC"/>
-        </w:rPr>
-      </w:pPr>
-    </w:p>
-    <w:p>
-      <w:pPr>
         <w:pStyle w:val="Ttulo2"/>
         <w:rPr>
           <w:lang w:val="es-EC"/>
@@ -216,7 +209,7 @@
     </w:p>
     <w:tbl>
       <w:tblPr>
-        <w:tblW w:w="0" w:type="auto"/>
+        <w:tblW w:w="8779" w:type="dxa"/>
         <w:tblCellMar>
           <w:top w:w="15" w:type="dxa"/>
           <w:left w:w="15" w:type="dxa"/>
@@ -229,7 +222,7 @@
         <w:gridCol w:w="1614"/>
         <w:gridCol w:w="1997"/>
         <w:gridCol w:w="2333"/>
-        <w:gridCol w:w="2676"/>
+        <w:gridCol w:w="2835"/>
       </w:tblGrid>
       <w:tr>
         <w:trPr>
@@ -342,7 +335,7 @@
         </w:tc>
         <w:tc>
           <w:tcPr>
-            <w:tcW w:w="2676" w:type="dxa"/>
+            <w:tcW w:w="2835" w:type="dxa"/>
             <w:tcBorders>
               <w:top w:val="single" w:sz="8" w:space="0" w:color="000000"/>
               <w:left w:val="single" w:sz="8" w:space="0" w:color="000000"/>
@@ -400,8 +393,6 @@
           <w:p>
             <w:pPr>
               <w:rPr>
-                <w:b/>
-                <w:bCs/>
                 <w:lang w:val="es-EC"/>
               </w:rPr>
             </w:pPr>
@@ -433,24 +424,14 @@
           <w:p>
             <w:pPr>
               <w:rPr>
-                <w:b/>
-                <w:bCs/>
                 <w:lang w:val="es-EC"/>
               </w:rPr>
             </w:pPr>
             <w:r>
               <w:rPr>
-                <w:b/>
-                <w:bCs/>
-                <w:lang w:val="es-EC"/>
-              </w:rPr>
-              <w:t>TPS</w:t>
-            </w:r>
-            <w:r>
-              <w:rPr>
-                <w:lang w:val="es-EC"/>
-              </w:rPr>
-              <w:t xml:space="preserve"> (</w:t>
+                <w:lang w:val="es-EC"/>
+              </w:rPr>
+              <w:t>TPS (</w:t>
             </w:r>
             <w:proofErr w:type="spellStart"/>
             <w:r>
@@ -502,8 +483,6 @@
           <w:p>
             <w:pPr>
               <w:rPr>
-                <w:b/>
-                <w:bCs/>
                 <w:lang w:val="es-EC"/>
               </w:rPr>
             </w:pPr>
@@ -517,7 +496,7 @@
         </w:tc>
         <w:tc>
           <w:tcPr>
-            <w:tcW w:w="2676" w:type="dxa"/>
+            <w:tcW w:w="2835" w:type="dxa"/>
             <w:tcBorders>
               <w:top w:val="single" w:sz="8" w:space="0" w:color="000000"/>
               <w:left w:val="single" w:sz="8" w:space="0" w:color="000000"/>
@@ -540,31 +519,9 @@
             </w:pPr>
             <w:r>
               <w:rPr>
-                <w:b/>
-                <w:bCs/>
-                <w:lang w:val="es-EC"/>
-              </w:rPr>
-              <w:t>Amazon:</w:t>
-            </w:r>
-            <w:r>
-              <w:rPr>
-                <w:lang w:val="es-EC"/>
-              </w:rPr>
-              <w:t xml:space="preserve"> Utiliza su TPS para procesar </w:t>
-            </w:r>
-            <w:r>
-              <w:rPr>
-                <w:b/>
-                <w:bCs/>
-                <w:lang w:val="es-EC"/>
-              </w:rPr>
-              <w:t>millones de pedidos y pagos</w:t>
-            </w:r>
-            <w:r>
-              <w:rPr>
-                <w:lang w:val="es-EC"/>
-              </w:rPr>
-              <w:t xml:space="preserve"> por minuto en tiempo real. Esto garantiza el registro inmediato del inventario y el cargo al cliente (</w:t>
+                <w:lang w:val="es-EC"/>
+              </w:rPr>
+              <w:t>Amazon: Utiliza su TPS para procesar millones de pedidos y pagos por minuto en tiempo real. Esto garantiza el registro inmediato del inventario y el cargo al cliente (</w:t>
             </w:r>
             <w:proofErr w:type="spellStart"/>
             <w:r>
@@ -579,6 +536,280 @@
                 <w:lang w:val="es-EC"/>
               </w:rPr>
               <w:t>, 2023 - Amazon).</w:t>
+            </w:r>
+          </w:p>
+          <w:p>
+            <w:pPr>
+              <w:rPr>
+                <w:lang w:val="es-EC"/>
+              </w:rPr>
+            </w:pPr>
+            <w:proofErr w:type="spellStart"/>
+            <w:r>
+              <w:rPr>
+                <w:lang w:val="es-EC"/>
+              </w:rPr>
+              <w:t>C</w:t>
+            </w:r>
+            <w:r>
+              <w:rPr>
+                <w:lang w:val="es-EC"/>
+              </w:rPr>
+              <w:t>uando</w:t>
+            </w:r>
+            <w:proofErr w:type="spellEnd"/>
+            <w:r>
+              <w:rPr>
+                <w:lang w:val="es-EC"/>
+              </w:rPr>
+              <w:t xml:space="preserve"> </w:t>
+            </w:r>
+            <w:proofErr w:type="spellStart"/>
+            <w:r>
+              <w:rPr>
+                <w:lang w:val="es-EC"/>
+              </w:rPr>
+              <w:t>compramos</w:t>
+            </w:r>
+            <w:proofErr w:type="spellEnd"/>
+            <w:r>
+              <w:rPr>
+                <w:lang w:val="es-EC"/>
+              </w:rPr>
+              <w:t xml:space="preserve"> </w:t>
+            </w:r>
+            <w:proofErr w:type="spellStart"/>
+            <w:r>
+              <w:rPr>
+                <w:lang w:val="es-EC"/>
+              </w:rPr>
+              <w:t>alimentos</w:t>
+            </w:r>
+            <w:proofErr w:type="spellEnd"/>
+            <w:r>
+              <w:rPr>
+                <w:lang w:val="es-EC"/>
+              </w:rPr>
+              <w:t xml:space="preserve"> y </w:t>
+            </w:r>
+            <w:proofErr w:type="spellStart"/>
+            <w:r>
+              <w:rPr>
+                <w:lang w:val="es-EC"/>
+              </w:rPr>
+              <w:t>el</w:t>
+            </w:r>
+            <w:proofErr w:type="spellEnd"/>
+            <w:r>
+              <w:rPr>
+                <w:lang w:val="es-EC"/>
+              </w:rPr>
+              <w:t xml:space="preserve"> </w:t>
+            </w:r>
+            <w:proofErr w:type="spellStart"/>
+            <w:r>
+              <w:rPr>
+                <w:lang w:val="es-EC"/>
+              </w:rPr>
+              <w:t>sistema</w:t>
+            </w:r>
+            <w:proofErr w:type="spellEnd"/>
+            <w:r>
+              <w:rPr>
+                <w:lang w:val="es-EC"/>
+              </w:rPr>
+              <w:t xml:space="preserve"> </w:t>
+            </w:r>
+            <w:proofErr w:type="spellStart"/>
+            <w:r>
+              <w:rPr>
+                <w:lang w:val="es-EC"/>
+              </w:rPr>
+              <w:t>registra</w:t>
+            </w:r>
+            <w:proofErr w:type="spellEnd"/>
+            <w:r>
+              <w:rPr>
+                <w:lang w:val="es-EC"/>
+              </w:rPr>
+              <w:t xml:space="preserve"> </w:t>
+            </w:r>
+            <w:proofErr w:type="spellStart"/>
+            <w:r>
+              <w:rPr>
+                <w:lang w:val="es-EC"/>
+              </w:rPr>
+              <w:t>cada</w:t>
+            </w:r>
+            <w:proofErr w:type="spellEnd"/>
+            <w:r>
+              <w:rPr>
+                <w:lang w:val="es-EC"/>
+              </w:rPr>
+              <w:t xml:space="preserve"> </w:t>
+            </w:r>
+            <w:proofErr w:type="spellStart"/>
+            <w:r>
+              <w:rPr>
+                <w:lang w:val="es-EC"/>
+              </w:rPr>
+              <w:t>artículo</w:t>
+            </w:r>
+            <w:proofErr w:type="spellEnd"/>
+            <w:r>
+              <w:rPr>
+                <w:lang w:val="es-EC"/>
+              </w:rPr>
+              <w:t xml:space="preserve">, </w:t>
+            </w:r>
+            <w:proofErr w:type="spellStart"/>
+            <w:r>
+              <w:rPr>
+                <w:lang w:val="es-EC"/>
+              </w:rPr>
+              <w:t>actualiza</w:t>
+            </w:r>
+            <w:proofErr w:type="spellEnd"/>
+            <w:r>
+              <w:rPr>
+                <w:lang w:val="es-EC"/>
+              </w:rPr>
+              <w:t xml:space="preserve"> </w:t>
+            </w:r>
+            <w:proofErr w:type="spellStart"/>
+            <w:r>
+              <w:rPr>
+                <w:lang w:val="es-EC"/>
+              </w:rPr>
+              <w:t>el</w:t>
+            </w:r>
+            <w:proofErr w:type="spellEnd"/>
+            <w:r>
+              <w:rPr>
+                <w:lang w:val="es-EC"/>
+              </w:rPr>
+              <w:t xml:space="preserve"> </w:t>
+            </w:r>
+            <w:proofErr w:type="spellStart"/>
+            <w:r>
+              <w:rPr>
+                <w:lang w:val="es-EC"/>
+              </w:rPr>
+              <w:t>inventario</w:t>
+            </w:r>
+            <w:proofErr w:type="spellEnd"/>
+            <w:r>
+              <w:rPr>
+                <w:lang w:val="es-EC"/>
+              </w:rPr>
+              <w:t xml:space="preserve"> y </w:t>
+            </w:r>
+            <w:proofErr w:type="spellStart"/>
+            <w:r>
+              <w:rPr>
+                <w:lang w:val="es-EC"/>
+              </w:rPr>
+              <w:t>registra</w:t>
+            </w:r>
+            <w:proofErr w:type="spellEnd"/>
+            <w:r>
+              <w:rPr>
+                <w:lang w:val="es-EC"/>
+              </w:rPr>
+              <w:t xml:space="preserve"> </w:t>
+            </w:r>
+            <w:proofErr w:type="spellStart"/>
+            <w:r>
+              <w:rPr>
+                <w:lang w:val="es-EC"/>
+              </w:rPr>
+              <w:t>su</w:t>
+            </w:r>
+            <w:proofErr w:type="spellEnd"/>
+            <w:r>
+              <w:rPr>
+                <w:lang w:val="es-EC"/>
+              </w:rPr>
+              <w:t xml:space="preserve"> </w:t>
+            </w:r>
+            <w:proofErr w:type="spellStart"/>
+            <w:r>
+              <w:rPr>
+                <w:lang w:val="es-EC"/>
+              </w:rPr>
+              <w:t>pago</w:t>
+            </w:r>
+            <w:proofErr w:type="spellEnd"/>
+            <w:r>
+              <w:rPr>
+                <w:lang w:val="es-EC"/>
+              </w:rPr>
+              <w:t xml:space="preserve">, </w:t>
+            </w:r>
+            <w:proofErr w:type="spellStart"/>
+            <w:r>
+              <w:rPr>
+                <w:lang w:val="es-EC"/>
+              </w:rPr>
+              <w:t>todo</w:t>
+            </w:r>
+            <w:proofErr w:type="spellEnd"/>
+            <w:r>
+              <w:rPr>
+                <w:lang w:val="es-EC"/>
+              </w:rPr>
+              <w:t xml:space="preserve"> </w:t>
+            </w:r>
+            <w:proofErr w:type="spellStart"/>
+            <w:r>
+              <w:rPr>
+                <w:lang w:val="es-EC"/>
+              </w:rPr>
+              <w:t>en</w:t>
+            </w:r>
+            <w:proofErr w:type="spellEnd"/>
+            <w:r>
+              <w:rPr>
+                <w:lang w:val="es-EC"/>
+              </w:rPr>
+              <w:t xml:space="preserve"> </w:t>
+            </w:r>
+            <w:proofErr w:type="spellStart"/>
+            <w:r>
+              <w:rPr>
+                <w:lang w:val="es-EC"/>
+              </w:rPr>
+              <w:t>segundos</w:t>
+            </w:r>
+            <w:proofErr w:type="spellEnd"/>
+            <w:r>
+              <w:rPr>
+                <w:lang w:val="es-EC"/>
+              </w:rPr>
+              <w:t xml:space="preserve">, </w:t>
+            </w:r>
+            <w:proofErr w:type="spellStart"/>
+            <w:r>
+              <w:rPr>
+                <w:lang w:val="es-EC"/>
+              </w:rPr>
+              <w:t>eso</w:t>
+            </w:r>
+            <w:proofErr w:type="spellEnd"/>
+            <w:r>
+              <w:rPr>
+                <w:lang w:val="es-EC"/>
+              </w:rPr>
+              <w:t xml:space="preserve"> es un TPS en acción.</w:t>
+            </w:r>
+            <w:r>
+              <w:rPr>
+                <w:lang w:val="es-EC"/>
+              </w:rPr>
+              <w:t xml:space="preserve"> </w:t>
+            </w:r>
+            <w:r>
+              <w:t>(Syracuse University School of Information Studies, 2025)</w:t>
             </w:r>
           </w:p>
         </w:tc>
@@ -608,8 +839,6 @@
             <w:pPr>
               <w:spacing w:after="0"/>
               <w:rPr>
-                <w:b/>
-                <w:bCs/>
                 <w:lang w:val="es-EC"/>
               </w:rPr>
             </w:pPr>
@@ -617,6 +846,7 @@
               <w:rPr>
                 <w:lang w:val="es-EC"/>
               </w:rPr>
+              <w:lastRenderedPageBreak/>
               <w:t>Conocimiento</w:t>
             </w:r>
           </w:p>
@@ -642,24 +872,14 @@
             <w:pPr>
               <w:spacing w:after="0"/>
               <w:rPr>
-                <w:b/>
-                <w:bCs/>
                 <w:lang w:val="es-EC"/>
               </w:rPr>
             </w:pPr>
             <w:r>
               <w:rPr>
-                <w:b/>
-                <w:bCs/>
-                <w:lang w:val="es-EC"/>
-              </w:rPr>
-              <w:t>OAS</w:t>
-            </w:r>
-            <w:r>
-              <w:rPr>
-                <w:lang w:val="es-EC"/>
-              </w:rPr>
-              <w:t xml:space="preserve"> (Office </w:t>
+                <w:lang w:val="es-EC"/>
+              </w:rPr>
+              <w:t xml:space="preserve">OAS (Office </w:t>
             </w:r>
             <w:proofErr w:type="spellStart"/>
             <w:r>
@@ -712,8 +932,6 @@
             <w:pPr>
               <w:spacing w:after="0"/>
               <w:rPr>
-                <w:b/>
-                <w:bCs/>
                 <w:lang w:val="es-EC"/>
               </w:rPr>
             </w:pPr>
@@ -741,7 +959,7 @@
         </w:tc>
         <w:tc>
           <w:tcPr>
-            <w:tcW w:w="2676" w:type="dxa"/>
+            <w:tcW w:w="2835" w:type="dxa"/>
             <w:tcBorders>
               <w:top w:val="single" w:sz="8" w:space="0" w:color="000000"/>
               <w:left w:val="single" w:sz="8" w:space="0" w:color="000000"/>
@@ -760,38 +978,18 @@
             <w:pPr>
               <w:spacing w:after="0"/>
               <w:rPr>
-                <w:b/>
-                <w:bCs/>
                 <w:lang w:val="es-EC"/>
               </w:rPr>
             </w:pPr>
             <w:r>
               <w:rPr>
-                <w:b/>
-                <w:bCs/>
-                <w:lang w:val="es-EC"/>
-              </w:rPr>
-              <w:t>Microsoft:</w:t>
-            </w:r>
-            <w:r>
-              <w:rPr>
-                <w:lang w:val="es-EC"/>
-              </w:rPr>
-              <w:t xml:space="preserve"> Utiliza</w:t>
-            </w:r>
-            <w:r>
-              <w:rPr>
-                <w:b/>
-                <w:bCs/>
-                <w:lang w:val="es-EC"/>
-              </w:rPr>
-              <w:t xml:space="preserve"> Microsoft </w:t>
+                <w:lang w:val="es-EC"/>
+              </w:rPr>
+              <w:t xml:space="preserve">Microsoft: Utiliza Microsoft </w:t>
             </w:r>
             <w:proofErr w:type="spellStart"/>
             <w:r>
               <w:rPr>
-                <w:b/>
-                <w:bCs/>
                 <w:lang w:val="es-EC"/>
               </w:rPr>
               <w:t>Teams</w:t>
@@ -799,24 +997,222 @@
             <w:proofErr w:type="spellEnd"/>
             <w:r>
               <w:rPr>
-                <w:b/>
-                <w:bCs/>
-                <w:lang w:val="es-EC"/>
-              </w:rPr>
-              <w:t>/SharePoint</w:t>
-            </w:r>
-            <w:r>
-              <w:rPr>
-                <w:lang w:val="es-EC"/>
-              </w:rPr>
-              <w:t xml:space="preserve"> para la colaboración global, la gestión documental centralizada y la automatización de flujos de trabajo internos entre </w:t>
-            </w:r>
-            <w:r>
-              <w:rPr>
-                <w:lang w:val="es-EC"/>
-              </w:rPr>
-              <w:lastRenderedPageBreak/>
-              <w:t>departamentos (Microsoft, 2024).</w:t>
+                <w:lang w:val="es-EC"/>
+              </w:rPr>
+              <w:t>/SharePoint para la colaboración global, la gestión documental centralizada y la automatización de flujos de trabajo internos entre departamentos (Microsoft, 2024).</w:t>
+            </w:r>
+          </w:p>
+          <w:p>
+            <w:pPr>
+              <w:spacing w:after="0"/>
+              <w:rPr>
+                <w:lang w:val="es-EC"/>
+              </w:rPr>
+            </w:pPr>
+          </w:p>
+          <w:p>
+            <w:pPr>
+              <w:spacing w:after="0"/>
+              <w:rPr>
+                <w:lang w:val="es-EC"/>
+              </w:rPr>
+            </w:pPr>
+            <w:r>
+              <w:rPr>
+                <w:lang w:val="es-EC"/>
+              </w:rPr>
+              <w:t>E</w:t>
+            </w:r>
+            <w:r>
+              <w:rPr>
+                <w:lang w:val="es-EC"/>
+              </w:rPr>
+              <w:t xml:space="preserve">l portal de autoservicio para </w:t>
+            </w:r>
+            <w:proofErr w:type="spellStart"/>
+            <w:r>
+              <w:rPr>
+                <w:lang w:val="es-EC"/>
+              </w:rPr>
+              <w:t>empleados</w:t>
+            </w:r>
+            <w:proofErr w:type="spellEnd"/>
+            <w:r>
+              <w:rPr>
+                <w:lang w:val="es-EC"/>
+              </w:rPr>
+              <w:t xml:space="preserve"> o </w:t>
+            </w:r>
+            <w:hyperlink r:id="rId8" w:history="1">
+              <w:r>
+                <w:rPr>
+                  <w:lang w:val="es-EC"/>
+                </w:rPr>
+                <w:t>Portal ESS</w:t>
+              </w:r>
+            </w:hyperlink>
+            <w:r>
+              <w:rPr>
+                <w:lang w:val="es-EC"/>
+              </w:rPr>
+              <w:t> </w:t>
+            </w:r>
+            <w:proofErr w:type="spellStart"/>
+            <w:r>
+              <w:rPr>
+                <w:lang w:val="es-EC"/>
+              </w:rPr>
+              <w:t>está</w:t>
+            </w:r>
+            <w:proofErr w:type="spellEnd"/>
+            <w:r>
+              <w:rPr>
+                <w:lang w:val="es-EC"/>
+              </w:rPr>
+              <w:t xml:space="preserve"> disponible </w:t>
+            </w:r>
+            <w:proofErr w:type="spellStart"/>
+            <w:r>
+              <w:rPr>
+                <w:lang w:val="es-EC"/>
+              </w:rPr>
+              <w:t>en</w:t>
+            </w:r>
+            <w:proofErr w:type="spellEnd"/>
+            <w:r>
+              <w:rPr>
+                <w:lang w:val="es-EC"/>
+              </w:rPr>
+              <w:t xml:space="preserve"> las </w:t>
+            </w:r>
+            <w:proofErr w:type="spellStart"/>
+            <w:r>
+              <w:rPr>
+                <w:lang w:val="es-EC"/>
+              </w:rPr>
+              <w:t>aplicaciones</w:t>
+            </w:r>
+            <w:proofErr w:type="spellEnd"/>
+            <w:r>
+              <w:rPr>
+                <w:lang w:val="es-EC"/>
+              </w:rPr>
+              <w:t xml:space="preserve"> </w:t>
+            </w:r>
+            <w:proofErr w:type="spellStart"/>
+            <w:r>
+              <w:rPr>
+                <w:lang w:val="es-EC"/>
+              </w:rPr>
+              <w:t>móviles</w:t>
+            </w:r>
+            <w:proofErr w:type="spellEnd"/>
+            <w:r>
+              <w:rPr>
+                <w:lang w:val="es-EC"/>
+              </w:rPr>
+              <w:t xml:space="preserve">, </w:t>
+            </w:r>
+            <w:proofErr w:type="spellStart"/>
+            <w:r>
+              <w:rPr>
+                <w:lang w:val="es-EC"/>
+              </w:rPr>
+              <w:t>el</w:t>
+            </w:r>
+            <w:proofErr w:type="spellEnd"/>
+            <w:r>
+              <w:rPr>
+                <w:lang w:val="es-EC"/>
+              </w:rPr>
+              <w:t xml:space="preserve"> </w:t>
+            </w:r>
+            <w:proofErr w:type="spellStart"/>
+            <w:r>
+              <w:rPr>
+                <w:lang w:val="es-EC"/>
+              </w:rPr>
+              <w:t>sellado</w:t>
+            </w:r>
+            <w:proofErr w:type="spellEnd"/>
+            <w:r>
+              <w:rPr>
+                <w:lang w:val="es-EC"/>
+              </w:rPr>
+              <w:t xml:space="preserve"> de hojas de horas de </w:t>
+            </w:r>
+            <w:proofErr w:type="spellStart"/>
+            <w:r>
+              <w:rPr>
+                <w:lang w:val="es-EC"/>
+              </w:rPr>
+              <w:t>los</w:t>
+            </w:r>
+            <w:proofErr w:type="spellEnd"/>
+            <w:r>
+              <w:rPr>
+                <w:lang w:val="es-EC"/>
+              </w:rPr>
+              <w:t xml:space="preserve"> </w:t>
+            </w:r>
+            <w:proofErr w:type="spellStart"/>
+            <w:r>
+              <w:rPr>
+                <w:lang w:val="es-EC"/>
+              </w:rPr>
+              <w:t>empleados</w:t>
+            </w:r>
+            <w:proofErr w:type="spellEnd"/>
+            <w:r>
+              <w:rPr>
+                <w:lang w:val="es-EC"/>
+              </w:rPr>
+              <w:t xml:space="preserve"> se </w:t>
+            </w:r>
+            <w:proofErr w:type="spellStart"/>
+            <w:r>
+              <w:rPr>
+                <w:lang w:val="es-EC"/>
+              </w:rPr>
+              <w:t>puede</w:t>
+            </w:r>
+            <w:proofErr w:type="spellEnd"/>
+            <w:r>
+              <w:rPr>
+                <w:lang w:val="es-EC"/>
+              </w:rPr>
+              <w:t xml:space="preserve"> </w:t>
+            </w:r>
+            <w:proofErr w:type="spellStart"/>
+            <w:r>
+              <w:rPr>
+                <w:lang w:val="es-EC"/>
+              </w:rPr>
+              <w:t>ejecutar</w:t>
+            </w:r>
+            <w:proofErr w:type="spellEnd"/>
+            <w:r>
+              <w:rPr>
+                <w:lang w:val="es-EC"/>
+              </w:rPr>
+              <w:t xml:space="preserve"> y administrar de forma remota.</w:t>
+            </w:r>
+            <w:r>
+              <w:rPr>
+                <w:lang w:val="es-EC"/>
+              </w:rPr>
+              <w:t xml:space="preserve"> </w:t>
+            </w:r>
+            <w:r>
+              <w:t xml:space="preserve">(Pocket HRMS, </w:t>
+            </w:r>
+            <w:proofErr w:type="spellStart"/>
+            <w:r>
+              <w:t>s.f.</w:t>
+            </w:r>
+            <w:proofErr w:type="spellEnd"/>
+            <w:r>
+              <w:t>)</w:t>
             </w:r>
           </w:p>
         </w:tc>
@@ -845,8 +1241,6 @@
           <w:p>
             <w:pPr>
               <w:rPr>
-                <w:b/>
-                <w:bCs/>
                 <w:lang w:val="es-EC"/>
               </w:rPr>
             </w:pPr>
@@ -854,7 +1248,6 @@
               <w:rPr>
                 <w:lang w:val="es-EC"/>
               </w:rPr>
-              <w:lastRenderedPageBreak/>
               <w:t>Conocimiento</w:t>
             </w:r>
           </w:p>
@@ -879,24 +1272,14 @@
           <w:p>
             <w:pPr>
               <w:rPr>
-                <w:b/>
-                <w:bCs/>
                 <w:lang w:val="es-EC"/>
               </w:rPr>
             </w:pPr>
             <w:r>
               <w:rPr>
-                <w:b/>
-                <w:bCs/>
-                <w:lang w:val="es-EC"/>
-              </w:rPr>
-              <w:t>KWS</w:t>
-            </w:r>
-            <w:r>
-              <w:rPr>
-                <w:lang w:val="es-EC"/>
-              </w:rPr>
-              <w:t xml:space="preserve"> (</w:t>
+                <w:lang w:val="es-EC"/>
+              </w:rPr>
+              <w:t>KWS (</w:t>
             </w:r>
             <w:proofErr w:type="spellStart"/>
             <w:r>
@@ -962,8 +1345,6 @@
           <w:p>
             <w:pPr>
               <w:rPr>
-                <w:b/>
-                <w:bCs/>
                 <w:lang w:val="es-EC"/>
               </w:rPr>
             </w:pPr>
@@ -991,7 +1372,7 @@
         </w:tc>
         <w:tc>
           <w:tcPr>
-            <w:tcW w:w="2676" w:type="dxa"/>
+            <w:tcW w:w="2835" w:type="dxa"/>
             <w:tcBorders>
               <w:top w:val="single" w:sz="8" w:space="0" w:color="000000"/>
               <w:left w:val="single" w:sz="8" w:space="0" w:color="000000"/>
@@ -1014,31 +1395,367 @@
             </w:pPr>
             <w:r>
               <w:rPr>
-                <w:b/>
-                <w:bCs/>
-                <w:lang w:val="es-EC"/>
-              </w:rPr>
-              <w:t>Tesla:</w:t>
-            </w:r>
-            <w:r>
-              <w:rPr>
-                <w:lang w:val="es-EC"/>
-              </w:rPr>
-              <w:t xml:space="preserve"> Sus ingenieros utilizan estaciones de trabajo y software </w:t>
-            </w:r>
-            <w:r>
-              <w:rPr>
-                <w:b/>
-                <w:bCs/>
-                <w:lang w:val="es-EC"/>
-              </w:rPr>
-              <w:t>CAD/CAM</w:t>
-            </w:r>
-            <w:r>
-              <w:rPr>
-                <w:lang w:val="es-EC"/>
-              </w:rPr>
-              <w:t xml:space="preserve"> para diseñar y simular nuevos componentes de vehículos y líneas de producción antes de la fabricación física (Tesla, s.f. - Ingeniería).</w:t>
+                <w:lang w:val="es-EC"/>
+              </w:rPr>
+              <w:t>Tesla: Sus ingenieros utilizan estaciones de trabajo y software CAD/CAM para diseñar y simular nuevos componentes de vehículos y líneas de producción antes de la fabricación física (Tesla, s.f. - Ingeniería).</w:t>
+            </w:r>
+          </w:p>
+          <w:p>
+            <w:pPr>
+              <w:rPr>
+                <w:lang w:val="es-EC"/>
+              </w:rPr>
+            </w:pPr>
+            <w:r>
+              <w:rPr>
+                <w:lang w:val="es-EC"/>
+              </w:rPr>
+              <w:t xml:space="preserve">Una </w:t>
+            </w:r>
+            <w:proofErr w:type="spellStart"/>
+            <w:r>
+              <w:rPr>
+                <w:lang w:val="es-EC"/>
+              </w:rPr>
+              <w:t>empresa</w:t>
+            </w:r>
+            <w:proofErr w:type="spellEnd"/>
+            <w:r>
+              <w:rPr>
+                <w:lang w:val="es-EC"/>
+              </w:rPr>
+              <w:t xml:space="preserve"> </w:t>
+            </w:r>
+            <w:proofErr w:type="spellStart"/>
+            <w:r>
+              <w:rPr>
+                <w:lang w:val="es-EC"/>
+              </w:rPr>
+              <w:t>consultora</w:t>
+            </w:r>
+            <w:proofErr w:type="spellEnd"/>
+            <w:r>
+              <w:rPr>
+                <w:lang w:val="es-EC"/>
+              </w:rPr>
+              <w:t xml:space="preserve">, </w:t>
+            </w:r>
+            <w:proofErr w:type="spellStart"/>
+            <w:r>
+              <w:rPr>
+                <w:lang w:val="es-EC"/>
+              </w:rPr>
+              <w:t>por</w:t>
+            </w:r>
+            <w:proofErr w:type="spellEnd"/>
+            <w:r>
+              <w:rPr>
+                <w:lang w:val="es-EC"/>
+              </w:rPr>
+              <w:t xml:space="preserve"> </w:t>
+            </w:r>
+            <w:proofErr w:type="spellStart"/>
+            <w:r>
+              <w:rPr>
+                <w:lang w:val="es-EC"/>
+              </w:rPr>
+              <w:t>ejemplo</w:t>
+            </w:r>
+            <w:proofErr w:type="spellEnd"/>
+            <w:r>
+              <w:rPr>
+                <w:lang w:val="es-EC"/>
+              </w:rPr>
+              <w:t xml:space="preserve">, </w:t>
+            </w:r>
+            <w:proofErr w:type="spellStart"/>
+            <w:r>
+              <w:rPr>
+                <w:lang w:val="es-EC"/>
+              </w:rPr>
+              <w:t>podría</w:t>
+            </w:r>
+            <w:proofErr w:type="spellEnd"/>
+            <w:r>
+              <w:rPr>
+                <w:lang w:val="es-EC"/>
+              </w:rPr>
+              <w:t xml:space="preserve"> </w:t>
+            </w:r>
+            <w:proofErr w:type="spellStart"/>
+            <w:r>
+              <w:rPr>
+                <w:lang w:val="es-EC"/>
+              </w:rPr>
+              <w:t>utilizar</w:t>
+            </w:r>
+            <w:proofErr w:type="spellEnd"/>
+            <w:r>
+              <w:rPr>
+                <w:lang w:val="es-EC"/>
+              </w:rPr>
+              <w:t xml:space="preserve"> un KMS para </w:t>
+            </w:r>
+            <w:proofErr w:type="spellStart"/>
+            <w:r>
+              <w:rPr>
+                <w:lang w:val="es-EC"/>
+              </w:rPr>
+              <w:t>archivar</w:t>
+            </w:r>
+            <w:proofErr w:type="spellEnd"/>
+            <w:r>
+              <w:rPr>
+                <w:lang w:val="es-EC"/>
+              </w:rPr>
+              <w:t xml:space="preserve"> </w:t>
+            </w:r>
+            <w:proofErr w:type="spellStart"/>
+            <w:r>
+              <w:rPr>
+                <w:lang w:val="es-EC"/>
+              </w:rPr>
+              <w:t>estudios</w:t>
+            </w:r>
+            <w:proofErr w:type="spellEnd"/>
+            <w:r>
+              <w:rPr>
+                <w:lang w:val="es-EC"/>
+              </w:rPr>
+              <w:t xml:space="preserve"> de </w:t>
+            </w:r>
+            <w:proofErr w:type="spellStart"/>
+            <w:r>
+              <w:rPr>
+                <w:lang w:val="es-EC"/>
+              </w:rPr>
+              <w:t>casos</w:t>
+            </w:r>
+            <w:proofErr w:type="spellEnd"/>
+            <w:r>
+              <w:rPr>
+                <w:lang w:val="es-EC"/>
+              </w:rPr>
+              <w:t xml:space="preserve">, </w:t>
+            </w:r>
+            <w:proofErr w:type="spellStart"/>
+            <w:r>
+              <w:rPr>
+                <w:lang w:val="es-EC"/>
+              </w:rPr>
+              <w:t>presentaciones</w:t>
+            </w:r>
+            <w:proofErr w:type="spellEnd"/>
+            <w:r>
+              <w:rPr>
+                <w:lang w:val="es-EC"/>
+              </w:rPr>
+              <w:t xml:space="preserve"> de </w:t>
+            </w:r>
+            <w:proofErr w:type="spellStart"/>
+            <w:r>
+              <w:rPr>
+                <w:lang w:val="es-EC"/>
+              </w:rPr>
+              <w:t>expertos</w:t>
+            </w:r>
+            <w:proofErr w:type="spellEnd"/>
+            <w:r>
+              <w:rPr>
+                <w:lang w:val="es-EC"/>
+              </w:rPr>
+              <w:t xml:space="preserve">, </w:t>
+            </w:r>
+            <w:proofErr w:type="spellStart"/>
+            <w:r>
+              <w:rPr>
+                <w:lang w:val="es-EC"/>
+              </w:rPr>
+              <w:t>plantillas</w:t>
+            </w:r>
+            <w:proofErr w:type="spellEnd"/>
+            <w:r>
+              <w:rPr>
+                <w:lang w:val="es-EC"/>
+              </w:rPr>
+              <w:t xml:space="preserve"> </w:t>
+            </w:r>
+            <w:proofErr w:type="spellStart"/>
+            <w:r>
+              <w:rPr>
+                <w:lang w:val="es-EC"/>
+              </w:rPr>
+              <w:t>internas</w:t>
+            </w:r>
+            <w:proofErr w:type="spellEnd"/>
+            <w:r>
+              <w:rPr>
+                <w:lang w:val="es-EC"/>
+              </w:rPr>
+              <w:t xml:space="preserve">, </w:t>
+            </w:r>
+            <w:proofErr w:type="spellStart"/>
+            <w:r>
+              <w:rPr>
+                <w:lang w:val="es-EC"/>
+              </w:rPr>
+              <w:t>soluciones</w:t>
+            </w:r>
+            <w:proofErr w:type="spellEnd"/>
+            <w:r>
+              <w:rPr>
+                <w:lang w:val="es-EC"/>
+              </w:rPr>
+              <w:t xml:space="preserve"> para </w:t>
+            </w:r>
+            <w:proofErr w:type="spellStart"/>
+            <w:r>
+              <w:rPr>
+                <w:lang w:val="es-EC"/>
+              </w:rPr>
+              <w:t>clientes</w:t>
+            </w:r>
+            <w:proofErr w:type="spellEnd"/>
+            <w:r>
+              <w:rPr>
+                <w:lang w:val="es-EC"/>
+              </w:rPr>
+              <w:t xml:space="preserve"> y </w:t>
+            </w:r>
+            <w:proofErr w:type="spellStart"/>
+            <w:r>
+              <w:rPr>
+                <w:lang w:val="es-EC"/>
+              </w:rPr>
+              <w:t>notas</w:t>
+            </w:r>
+            <w:proofErr w:type="spellEnd"/>
+            <w:r>
+              <w:rPr>
+                <w:lang w:val="es-EC"/>
+              </w:rPr>
+              <w:t xml:space="preserve"> de </w:t>
+            </w:r>
+            <w:proofErr w:type="spellStart"/>
+            <w:r>
+              <w:rPr>
+                <w:lang w:val="es-EC"/>
+              </w:rPr>
+              <w:t>equipo</w:t>
+            </w:r>
+            <w:proofErr w:type="spellEnd"/>
+            <w:r>
+              <w:rPr>
+                <w:lang w:val="es-EC"/>
+              </w:rPr>
+              <w:t xml:space="preserve">, de modo que </w:t>
+            </w:r>
+            <w:proofErr w:type="spellStart"/>
+            <w:r>
+              <w:rPr>
+                <w:lang w:val="es-EC"/>
+              </w:rPr>
+              <w:t>los</w:t>
+            </w:r>
+            <w:proofErr w:type="spellEnd"/>
+            <w:r>
+              <w:rPr>
+                <w:lang w:val="es-EC"/>
+              </w:rPr>
+              <w:t xml:space="preserve"> </w:t>
+            </w:r>
+            <w:proofErr w:type="spellStart"/>
+            <w:r>
+              <w:rPr>
+                <w:lang w:val="es-EC"/>
+              </w:rPr>
+              <w:t>proyectos</w:t>
+            </w:r>
+            <w:proofErr w:type="spellEnd"/>
+            <w:r>
+              <w:rPr>
+                <w:lang w:val="es-EC"/>
+              </w:rPr>
+              <w:t xml:space="preserve"> </w:t>
+            </w:r>
+            <w:proofErr w:type="spellStart"/>
+            <w:r>
+              <w:rPr>
+                <w:lang w:val="es-EC"/>
+              </w:rPr>
+              <w:t>futuros</w:t>
+            </w:r>
+            <w:proofErr w:type="spellEnd"/>
+            <w:r>
+              <w:rPr>
+                <w:lang w:val="es-EC"/>
+              </w:rPr>
+              <w:t xml:space="preserve"> </w:t>
+            </w:r>
+            <w:proofErr w:type="spellStart"/>
+            <w:r>
+              <w:rPr>
+                <w:lang w:val="es-EC"/>
+              </w:rPr>
+              <w:t>puedan</w:t>
+            </w:r>
+            <w:proofErr w:type="spellEnd"/>
+            <w:r>
+              <w:rPr>
+                <w:lang w:val="es-EC"/>
+              </w:rPr>
+              <w:t xml:space="preserve"> </w:t>
+            </w:r>
+            <w:proofErr w:type="spellStart"/>
+            <w:r>
+              <w:rPr>
+                <w:lang w:val="es-EC"/>
+              </w:rPr>
+              <w:t>avanzar</w:t>
+            </w:r>
+            <w:proofErr w:type="spellEnd"/>
+            <w:r>
+              <w:rPr>
+                <w:lang w:val="es-EC"/>
+              </w:rPr>
+              <w:t xml:space="preserve"> </w:t>
+            </w:r>
+            <w:proofErr w:type="spellStart"/>
+            <w:r>
+              <w:rPr>
+                <w:lang w:val="es-EC"/>
+              </w:rPr>
+              <w:t>más</w:t>
+            </w:r>
+            <w:proofErr w:type="spellEnd"/>
+            <w:r>
+              <w:rPr>
+                <w:lang w:val="es-EC"/>
+              </w:rPr>
+              <w:t xml:space="preserve"> </w:t>
+            </w:r>
+            <w:proofErr w:type="spellStart"/>
+            <w:r>
+              <w:rPr>
+                <w:lang w:val="es-EC"/>
+              </w:rPr>
+              <w:t>rápido</w:t>
+            </w:r>
+            <w:proofErr w:type="spellEnd"/>
+            <w:r>
+              <w:rPr>
+                <w:lang w:val="es-EC"/>
+              </w:rPr>
+              <w:t xml:space="preserve"> sin empezar desde cero.</w:t>
+            </w:r>
+            <w:r>
+              <w:rPr>
+                <w:lang w:val="es-EC"/>
+              </w:rPr>
+              <w:t xml:space="preserve"> </w:t>
+            </w:r>
+            <w:r>
+              <w:t>(Syracuse University School of Information Studies, 2025)</w:t>
             </w:r>
           </w:p>
         </w:tc>
@@ -1071,6 +1788,7 @@
             </w:pPr>
             <w:proofErr w:type="spellStart"/>
             <w:r>
+              <w:lastRenderedPageBreak/>
               <w:t>Gerencial</w:t>
             </w:r>
             <w:proofErr w:type="spellEnd"/>
@@ -1107,14 +1825,7 @@
               </w:rPr>
             </w:pPr>
             <w:r>
-              <w:rPr>
-                <w:b/>
-                <w:bCs/>
-              </w:rPr>
-              <w:t>MIS</w:t>
-            </w:r>
-            <w:r>
-              <w:t xml:space="preserve"> (Management Information System) — Sistema de </w:t>
+              <w:t xml:space="preserve">MIS (Management Information System) — Sistema de </w:t>
             </w:r>
             <w:proofErr w:type="spellStart"/>
             <w:r>
@@ -1163,7 +1874,7 @@
         </w:tc>
         <w:tc>
           <w:tcPr>
-            <w:tcW w:w="2676" w:type="dxa"/>
+            <w:tcW w:w="2835" w:type="dxa"/>
             <w:tcBorders>
               <w:top w:val="single" w:sz="8" w:space="0" w:color="000000"/>
               <w:left w:val="single" w:sz="8" w:space="0" w:color="000000"/>
@@ -1185,31 +1896,101 @@
             </w:pPr>
             <w:r>
               <w:rPr>
-                <w:b/>
-                <w:bCs/>
-                <w:lang w:val="es-EC"/>
-              </w:rPr>
-              <w:t>McDonald's:</w:t>
-            </w:r>
-            <w:r>
-              <w:rPr>
-                <w:lang w:val="es-EC"/>
-              </w:rPr>
-              <w:t xml:space="preserve"> Utiliza el MIS para generar informes diarios sobre </w:t>
-            </w:r>
-            <w:r>
-              <w:rPr>
-                <w:b/>
-                <w:bCs/>
-                <w:lang w:val="es-EC"/>
-              </w:rPr>
-              <w:t>ventas por hora, por producto y por sucursal</w:t>
-            </w:r>
-            <w:r>
-              <w:rPr>
-                <w:lang w:val="es-EC"/>
-              </w:rPr>
-              <w:t xml:space="preserve"> para optimizar la dotación de personal y el inventario de alimentos (HubSpot, 2024).</w:t>
+                <w:lang w:val="es-EC"/>
+              </w:rPr>
+              <w:t>McDonald's: Utiliza el MIS para generar informes diarios sobre ventas por hora, por producto y por sucursal para optimizar la dotación de personal y el inventario de alimentos (HubSpot, 2024).</w:t>
+            </w:r>
+          </w:p>
+          <w:p>
+            <w:pPr>
+              <w:rPr>
+                <w:lang w:val="es-EC"/>
+              </w:rPr>
+            </w:pPr>
+            <w:r>
+              <w:rPr>
+                <w:lang w:val="es-EC"/>
+              </w:rPr>
+              <w:t>Sa</w:t>
+            </w:r>
+            <w:r>
+              <w:rPr>
+                <w:lang w:val="es-EC"/>
+              </w:rPr>
+              <w:t xml:space="preserve">lesforce: un sistema CRM utilizado </w:t>
+            </w:r>
+            <w:proofErr w:type="spellStart"/>
+            <w:r>
+              <w:rPr>
+                <w:lang w:val="es-EC"/>
+              </w:rPr>
+              <w:t>en</w:t>
+            </w:r>
+            <w:proofErr w:type="spellEnd"/>
+            <w:r>
+              <w:rPr>
+                <w:lang w:val="es-EC"/>
+              </w:rPr>
+              <w:t xml:space="preserve"> </w:t>
+            </w:r>
+            <w:proofErr w:type="spellStart"/>
+            <w:r>
+              <w:rPr>
+                <w:lang w:val="es-EC"/>
+              </w:rPr>
+              <w:t>empresas</w:t>
+            </w:r>
+            <w:proofErr w:type="spellEnd"/>
+            <w:r>
+              <w:rPr>
+                <w:lang w:val="es-EC"/>
+              </w:rPr>
+              <w:t xml:space="preserve"> para la </w:t>
+            </w:r>
+            <w:proofErr w:type="spellStart"/>
+            <w:r>
+              <w:rPr>
+                <w:lang w:val="es-EC"/>
+              </w:rPr>
+              <w:t>gestión</w:t>
+            </w:r>
+            <w:proofErr w:type="spellEnd"/>
+            <w:r>
+              <w:rPr>
+                <w:lang w:val="es-EC"/>
+              </w:rPr>
+              <w:t xml:space="preserve"> de </w:t>
+            </w:r>
+            <w:proofErr w:type="spellStart"/>
+            <w:r>
+              <w:rPr>
+                <w:lang w:val="es-EC"/>
+              </w:rPr>
+              <w:t>ventas</w:t>
+            </w:r>
+            <w:proofErr w:type="spellEnd"/>
+            <w:r>
+              <w:rPr>
+                <w:lang w:val="es-EC"/>
+              </w:rPr>
+              <w:t xml:space="preserve"> y relaciones con los clientes.</w:t>
+            </w:r>
+            <w:r>
+              <w:rPr>
+                <w:lang w:val="es-EC"/>
+              </w:rPr>
+              <w:t xml:space="preserve"> </w:t>
+            </w:r>
+            <w:r>
+              <w:t>(</w:t>
+            </w:r>
+            <w:proofErr w:type="spellStart"/>
+            <w:r>
+              <w:t>GetXplor</w:t>
+            </w:r>
+            <w:proofErr w:type="spellEnd"/>
+            <w:r>
+              <w:t>, 2024)</w:t>
             </w:r>
           </w:p>
         </w:tc>
@@ -1279,17 +2060,9 @@
             </w:pPr>
             <w:r>
               <w:rPr>
-                <w:b/>
-                <w:bCs/>
-                <w:lang w:val="es-EC"/>
-              </w:rPr>
-              <w:t>DSS</w:t>
-            </w:r>
-            <w:r>
-              <w:rPr>
-                <w:lang w:val="es-EC"/>
-              </w:rPr>
-              <w:t xml:space="preserve"> (</w:t>
+                <w:lang w:val="es-EC"/>
+              </w:rPr>
+              <w:t>DSS (</w:t>
             </w:r>
             <w:proofErr w:type="spellStart"/>
             <w:r>
@@ -1381,7 +2154,7 @@
         </w:tc>
         <w:tc>
           <w:tcPr>
-            <w:tcW w:w="2676" w:type="dxa"/>
+            <w:tcW w:w="2835" w:type="dxa"/>
             <w:tcBorders>
               <w:top w:val="single" w:sz="8" w:space="0" w:color="000000"/>
               <w:left w:val="single" w:sz="8" w:space="0" w:color="000000"/>
@@ -1403,37 +2176,9 @@
             </w:pPr>
             <w:r>
               <w:rPr>
-                <w:b/>
-                <w:bCs/>
-                <w:lang w:val="es-EC"/>
-              </w:rPr>
-              <w:t>Bancos (General):</w:t>
-            </w:r>
-            <w:r>
-              <w:rPr>
-                <w:lang w:val="es-EC"/>
-              </w:rPr>
-              <w:t xml:space="preserve"> Usan modelos de DSS para analizar la </w:t>
-            </w:r>
-            <w:r>
-              <w:rPr>
-                <w:b/>
-                <w:bCs/>
-                <w:lang w:val="es-EC"/>
-              </w:rPr>
-              <w:t>solvencia de un cliente</w:t>
-            </w:r>
-            <w:r>
-              <w:rPr>
-                <w:lang w:val="es-EC"/>
-              </w:rPr>
-              <w:t xml:space="preserve"> simulando escenarios de riesgo</w:t>
-            </w:r>
-            <w:r>
-              <w:rPr>
-                <w:lang w:val="es-EC"/>
-              </w:rPr>
-              <w:t xml:space="preserve"> como el </w:t>
+                <w:lang w:val="es-EC"/>
+              </w:rPr>
+              <w:t xml:space="preserve">Bancos (General): Usan modelos de DSS para analizar la solvencia de un cliente simulando escenarios de riesgo como el </w:t>
             </w:r>
             <w:proofErr w:type="spellStart"/>
             <w:r>
@@ -1462,6 +2207,294 @@
                 <w:lang w:val="es-EC"/>
               </w:rPr>
               <w:t>, 2023).</w:t>
+            </w:r>
+          </w:p>
+          <w:p>
+            <w:pPr>
+              <w:rPr>
+                <w:lang w:val="es-EC"/>
+              </w:rPr>
+            </w:pPr>
+            <w:r>
+              <w:rPr>
+                <w:lang w:val="es-EC"/>
+              </w:rPr>
+              <w:t xml:space="preserve">Una </w:t>
+            </w:r>
+            <w:proofErr w:type="spellStart"/>
+            <w:r>
+              <w:rPr>
+                <w:lang w:val="es-EC"/>
+              </w:rPr>
+              <w:t>empresa</w:t>
+            </w:r>
+            <w:proofErr w:type="spellEnd"/>
+            <w:r>
+              <w:rPr>
+                <w:lang w:val="es-EC"/>
+              </w:rPr>
+              <w:t xml:space="preserve"> de </w:t>
+            </w:r>
+            <w:proofErr w:type="spellStart"/>
+            <w:r>
+              <w:rPr>
+                <w:lang w:val="es-EC"/>
+              </w:rPr>
+              <w:t>transporte</w:t>
+            </w:r>
+            <w:proofErr w:type="spellEnd"/>
+            <w:r>
+              <w:rPr>
+                <w:lang w:val="es-EC"/>
+              </w:rPr>
+              <w:t xml:space="preserve">, </w:t>
+            </w:r>
+            <w:proofErr w:type="spellStart"/>
+            <w:r>
+              <w:rPr>
+                <w:lang w:val="es-EC"/>
+              </w:rPr>
+              <w:t>por</w:t>
+            </w:r>
+            <w:proofErr w:type="spellEnd"/>
+            <w:r>
+              <w:rPr>
+                <w:lang w:val="es-EC"/>
+              </w:rPr>
+              <w:t xml:space="preserve"> </w:t>
+            </w:r>
+            <w:proofErr w:type="spellStart"/>
+            <w:r>
+              <w:rPr>
+                <w:lang w:val="es-EC"/>
+              </w:rPr>
+              <w:t>ejemplo</w:t>
+            </w:r>
+            <w:proofErr w:type="spellEnd"/>
+            <w:r>
+              <w:rPr>
+                <w:lang w:val="es-EC"/>
+              </w:rPr>
+              <w:t xml:space="preserve">, </w:t>
+            </w:r>
+            <w:proofErr w:type="spellStart"/>
+            <w:r>
+              <w:rPr>
+                <w:lang w:val="es-EC"/>
+              </w:rPr>
+              <w:t>podría</w:t>
+            </w:r>
+            <w:proofErr w:type="spellEnd"/>
+            <w:r>
+              <w:rPr>
+                <w:lang w:val="es-EC"/>
+              </w:rPr>
+              <w:t xml:space="preserve"> </w:t>
+            </w:r>
+            <w:proofErr w:type="spellStart"/>
+            <w:r>
+              <w:rPr>
+                <w:lang w:val="es-EC"/>
+              </w:rPr>
+              <w:t>utilizar</w:t>
+            </w:r>
+            <w:proofErr w:type="spellEnd"/>
+            <w:r>
+              <w:rPr>
+                <w:lang w:val="es-EC"/>
+              </w:rPr>
+              <w:t xml:space="preserve"> un DSS para </w:t>
+            </w:r>
+            <w:proofErr w:type="spellStart"/>
+            <w:r>
+              <w:rPr>
+                <w:lang w:val="es-EC"/>
+              </w:rPr>
+              <w:t>encontrar</w:t>
+            </w:r>
+            <w:proofErr w:type="spellEnd"/>
+            <w:r>
+              <w:rPr>
+                <w:lang w:val="es-EC"/>
+              </w:rPr>
+              <w:t xml:space="preserve"> la </w:t>
+            </w:r>
+            <w:proofErr w:type="spellStart"/>
+            <w:r>
+              <w:rPr>
+                <w:lang w:val="es-EC"/>
+              </w:rPr>
+              <w:t>estrategia</w:t>
+            </w:r>
+            <w:proofErr w:type="spellEnd"/>
+            <w:r>
+              <w:rPr>
+                <w:lang w:val="es-EC"/>
+              </w:rPr>
+              <w:t xml:space="preserve"> de </w:t>
+            </w:r>
+            <w:proofErr w:type="spellStart"/>
+            <w:r>
+              <w:rPr>
+                <w:lang w:val="es-EC"/>
+              </w:rPr>
+              <w:t>entrega</w:t>
+            </w:r>
+            <w:proofErr w:type="spellEnd"/>
+            <w:r>
+              <w:rPr>
+                <w:lang w:val="es-EC"/>
+              </w:rPr>
+              <w:t xml:space="preserve"> </w:t>
+            </w:r>
+            <w:proofErr w:type="spellStart"/>
+            <w:r>
+              <w:rPr>
+                <w:lang w:val="es-EC"/>
+              </w:rPr>
+              <w:t>más</w:t>
+            </w:r>
+            <w:proofErr w:type="spellEnd"/>
+            <w:r>
+              <w:rPr>
+                <w:lang w:val="es-EC"/>
+              </w:rPr>
+              <w:t xml:space="preserve"> rentable </w:t>
+            </w:r>
+            <w:proofErr w:type="spellStart"/>
+            <w:r>
+              <w:rPr>
+                <w:lang w:val="es-EC"/>
+              </w:rPr>
+              <w:t>teniendo</w:t>
+            </w:r>
+            <w:proofErr w:type="spellEnd"/>
+            <w:r>
+              <w:rPr>
+                <w:lang w:val="es-EC"/>
+              </w:rPr>
+              <w:t xml:space="preserve"> </w:t>
+            </w:r>
+            <w:proofErr w:type="spellStart"/>
+            <w:r>
+              <w:rPr>
+                <w:lang w:val="es-EC"/>
+              </w:rPr>
+              <w:t>en</w:t>
+            </w:r>
+            <w:proofErr w:type="spellEnd"/>
+            <w:r>
+              <w:rPr>
+                <w:lang w:val="es-EC"/>
+              </w:rPr>
+              <w:t xml:space="preserve"> </w:t>
+            </w:r>
+            <w:proofErr w:type="spellStart"/>
+            <w:r>
+              <w:rPr>
+                <w:lang w:val="es-EC"/>
+              </w:rPr>
+              <w:t>cuenta</w:t>
+            </w:r>
+            <w:proofErr w:type="spellEnd"/>
+            <w:r>
+              <w:rPr>
+                <w:lang w:val="es-EC"/>
+              </w:rPr>
+              <w:t xml:space="preserve"> </w:t>
+            </w:r>
+            <w:proofErr w:type="spellStart"/>
+            <w:r>
+              <w:rPr>
+                <w:lang w:val="es-EC"/>
+              </w:rPr>
+              <w:t>los</w:t>
+            </w:r>
+            <w:proofErr w:type="spellEnd"/>
+            <w:r>
+              <w:rPr>
+                <w:lang w:val="es-EC"/>
+              </w:rPr>
+              <w:t xml:space="preserve"> </w:t>
+            </w:r>
+            <w:proofErr w:type="spellStart"/>
+            <w:r>
+              <w:rPr>
+                <w:lang w:val="es-EC"/>
+              </w:rPr>
+              <w:t>precios</w:t>
+            </w:r>
+            <w:proofErr w:type="spellEnd"/>
+            <w:r>
+              <w:rPr>
+                <w:lang w:val="es-EC"/>
+              </w:rPr>
+              <w:t xml:space="preserve"> del combustible, las </w:t>
+            </w:r>
+            <w:proofErr w:type="spellStart"/>
+            <w:r>
+              <w:rPr>
+                <w:lang w:val="es-EC"/>
+              </w:rPr>
+              <w:t>condiciones</w:t>
+            </w:r>
+            <w:proofErr w:type="spellEnd"/>
+            <w:r>
+              <w:rPr>
+                <w:lang w:val="es-EC"/>
+              </w:rPr>
+              <w:t xml:space="preserve"> de las </w:t>
+            </w:r>
+            <w:proofErr w:type="spellStart"/>
+            <w:r>
+              <w:rPr>
+                <w:lang w:val="es-EC"/>
+              </w:rPr>
+              <w:t>carreteras</w:t>
+            </w:r>
+            <w:proofErr w:type="spellEnd"/>
+            <w:r>
+              <w:rPr>
+                <w:lang w:val="es-EC"/>
+              </w:rPr>
+              <w:t xml:space="preserve">, las </w:t>
+            </w:r>
+            <w:proofErr w:type="spellStart"/>
+            <w:r>
+              <w:rPr>
+                <w:lang w:val="es-EC"/>
+              </w:rPr>
+              <w:t>ventanas</w:t>
+            </w:r>
+            <w:proofErr w:type="spellEnd"/>
+            <w:r>
+              <w:rPr>
+                <w:lang w:val="es-EC"/>
+              </w:rPr>
+              <w:t xml:space="preserve"> de </w:t>
+            </w:r>
+            <w:proofErr w:type="spellStart"/>
+            <w:r>
+              <w:rPr>
+                <w:lang w:val="es-EC"/>
+              </w:rPr>
+              <w:t>entrega</w:t>
+            </w:r>
+            <w:proofErr w:type="spellEnd"/>
+            <w:r>
+              <w:rPr>
+                <w:lang w:val="es-EC"/>
+              </w:rPr>
+              <w:t xml:space="preserve"> y la disponibilidad de vehículos.</w:t>
+            </w:r>
+            <w:r>
+              <w:rPr>
+                <w:lang w:val="es-EC"/>
+              </w:rPr>
+              <w:t xml:space="preserve"> </w:t>
+            </w:r>
+            <w:r>
+              <w:t>(Syracuse University School of Information Studies, 2025)</w:t>
             </w:r>
           </w:p>
         </w:tc>
@@ -1539,24 +2572,7 @@
               </w:rPr>
             </w:pPr>
             <w:r>
-              <w:rPr>
-                <w:b/>
-                <w:bCs/>
-              </w:rPr>
-              <w:t>GSS</w:t>
-            </w:r>
-            <w:r>
-              <w:t xml:space="preserve"> / </w:t>
-            </w:r>
-            <w:r>
-              <w:rPr>
-                <w:b/>
-                <w:bCs/>
-              </w:rPr>
-              <w:t>GDSS</w:t>
-            </w:r>
-            <w:r>
-              <w:t xml:space="preserve"> (Group Decision Support System) — Sistema de </w:t>
+              <w:t xml:space="preserve">GSS / GDSS (Group Decision Support System) — Sistema de </w:t>
             </w:r>
             <w:proofErr w:type="spellStart"/>
             <w:r>
@@ -1630,7 +2646,7 @@
         </w:tc>
         <w:tc>
           <w:tcPr>
-            <w:tcW w:w="2676" w:type="dxa"/>
+            <w:tcW w:w="2835" w:type="dxa"/>
             <w:tcBorders>
               <w:top w:val="single" w:sz="8" w:space="0" w:color="000000"/>
               <w:left w:val="single" w:sz="8" w:space="0" w:color="000000"/>
@@ -1652,31 +2668,893 @@
             </w:pPr>
             <w:r>
               <w:rPr>
-                <w:b/>
-                <w:bCs/>
-                <w:lang w:val="es-EC"/>
-              </w:rPr>
-              <w:t>Grandes Consultoras (PwC, Deloitte):</w:t>
-            </w:r>
-            <w:r>
-              <w:rPr>
-                <w:lang w:val="es-EC"/>
-              </w:rPr>
-              <w:t xml:space="preserve"> Usan plataformas GDSS virtuales o físicas para guiar a los ejecutivos de sus clientes en la </w:t>
-            </w:r>
-            <w:r>
-              <w:rPr>
-                <w:b/>
-                <w:bCs/>
-                <w:lang w:val="es-EC"/>
-              </w:rPr>
-              <w:t>planificación estratégica o reestructuración</w:t>
-            </w:r>
-            <w:r>
-              <w:rPr>
-                <w:lang w:val="es-EC"/>
-              </w:rPr>
-              <w:t xml:space="preserve"> mediante votaciones anónimas y modelado en tiempo real (PwC, s.f.).</w:t>
+                <w:lang w:val="es-EC"/>
+              </w:rPr>
+              <w:t>Grandes Consultoras (PwC, Deloitte): Usan plataformas GDSS virtuales o físicas para guiar a los ejecutivos de sus clientes en la planificación estratégica o reestructuración mediante votaciones anónimas y modelado en tiempo real (PwC, s.f.).</w:t>
+            </w:r>
+          </w:p>
+          <w:p>
+            <w:pPr>
+              <w:rPr>
+                <w:lang w:val="es-EC"/>
+              </w:rPr>
+            </w:pPr>
+            <w:r>
+              <w:rPr>
+                <w:lang w:val="es-EC"/>
+              </w:rPr>
+              <w:t xml:space="preserve">Una </w:t>
+            </w:r>
+            <w:proofErr w:type="spellStart"/>
+            <w:r>
+              <w:rPr>
+                <w:lang w:val="es-EC"/>
+              </w:rPr>
+              <w:t>empresa</w:t>
+            </w:r>
+            <w:proofErr w:type="spellEnd"/>
+            <w:r>
+              <w:rPr>
+                <w:lang w:val="es-EC"/>
+              </w:rPr>
+              <w:t xml:space="preserve"> </w:t>
+            </w:r>
+            <w:proofErr w:type="spellStart"/>
+            <w:r>
+              <w:rPr>
+                <w:lang w:val="es-EC"/>
+              </w:rPr>
+              <w:t>minorista</w:t>
+            </w:r>
+            <w:proofErr w:type="spellEnd"/>
+            <w:r>
+              <w:rPr>
+                <w:lang w:val="es-EC"/>
+              </w:rPr>
+              <w:t xml:space="preserve"> </w:t>
+            </w:r>
+            <w:proofErr w:type="spellStart"/>
+            <w:r>
+              <w:rPr>
+                <w:lang w:val="es-EC"/>
+              </w:rPr>
+              <w:t>utiliza</w:t>
+            </w:r>
+            <w:proofErr w:type="spellEnd"/>
+            <w:r>
+              <w:rPr>
+                <w:lang w:val="es-EC"/>
+              </w:rPr>
+              <w:t xml:space="preserve"> un DSS para </w:t>
+            </w:r>
+            <w:proofErr w:type="spellStart"/>
+            <w:r>
+              <w:rPr>
+                <w:lang w:val="es-EC"/>
+              </w:rPr>
+              <w:t>pronosticar</w:t>
+            </w:r>
+            <w:proofErr w:type="spellEnd"/>
+            <w:r>
+              <w:rPr>
+                <w:lang w:val="es-EC"/>
+              </w:rPr>
+              <w:t xml:space="preserve"> las </w:t>
+            </w:r>
+            <w:proofErr w:type="spellStart"/>
+            <w:r>
+              <w:rPr>
+                <w:lang w:val="es-EC"/>
+              </w:rPr>
+              <w:t>ventas</w:t>
+            </w:r>
+            <w:proofErr w:type="spellEnd"/>
+            <w:r>
+              <w:rPr>
+                <w:lang w:val="es-EC"/>
+              </w:rPr>
+              <w:t xml:space="preserve"> de la </w:t>
+            </w:r>
+            <w:proofErr w:type="spellStart"/>
+            <w:r>
+              <w:rPr>
+                <w:lang w:val="es-EC"/>
+              </w:rPr>
+              <w:t>temporada</w:t>
+            </w:r>
+            <w:proofErr w:type="spellEnd"/>
+            <w:r>
+              <w:rPr>
+                <w:lang w:val="es-EC"/>
+              </w:rPr>
+              <w:t xml:space="preserve"> </w:t>
+            </w:r>
+            <w:proofErr w:type="spellStart"/>
+            <w:r>
+              <w:rPr>
+                <w:lang w:val="es-EC"/>
+              </w:rPr>
+              <w:t>navideña</w:t>
+            </w:r>
+            <w:proofErr w:type="spellEnd"/>
+            <w:r>
+              <w:rPr>
+                <w:lang w:val="es-EC"/>
+              </w:rPr>
+              <w:t xml:space="preserve"> </w:t>
+            </w:r>
+            <w:proofErr w:type="spellStart"/>
+            <w:r>
+              <w:rPr>
+                <w:lang w:val="es-EC"/>
+              </w:rPr>
+              <w:t>analizando</w:t>
+            </w:r>
+            <w:proofErr w:type="spellEnd"/>
+            <w:r>
+              <w:rPr>
+                <w:lang w:val="es-EC"/>
+              </w:rPr>
+              <w:t xml:space="preserve"> </w:t>
+            </w:r>
+            <w:proofErr w:type="spellStart"/>
+            <w:r>
+              <w:rPr>
+                <w:lang w:val="es-EC"/>
+              </w:rPr>
+              <w:t>datos</w:t>
+            </w:r>
+            <w:proofErr w:type="spellEnd"/>
+            <w:r>
+              <w:rPr>
+                <w:lang w:val="es-EC"/>
+              </w:rPr>
+              <w:t xml:space="preserve"> de </w:t>
+            </w:r>
+            <w:proofErr w:type="spellStart"/>
+            <w:r>
+              <w:rPr>
+                <w:lang w:val="es-EC"/>
+              </w:rPr>
+              <w:t>ventas</w:t>
+            </w:r>
+            <w:proofErr w:type="spellEnd"/>
+            <w:r>
+              <w:rPr>
+                <w:lang w:val="es-EC"/>
+              </w:rPr>
+              <w:t xml:space="preserve"> </w:t>
+            </w:r>
+            <w:proofErr w:type="spellStart"/>
+            <w:r>
+              <w:rPr>
+                <w:lang w:val="es-EC"/>
+              </w:rPr>
+              <w:t>pasadas</w:t>
+            </w:r>
+            <w:proofErr w:type="spellEnd"/>
+            <w:r>
+              <w:rPr>
+                <w:lang w:val="es-EC"/>
+              </w:rPr>
+              <w:t xml:space="preserve">, </w:t>
+            </w:r>
+            <w:proofErr w:type="spellStart"/>
+            <w:r>
+              <w:rPr>
+                <w:lang w:val="es-EC"/>
+              </w:rPr>
+              <w:t>tendencias</w:t>
+            </w:r>
+            <w:proofErr w:type="spellEnd"/>
+            <w:r>
+              <w:rPr>
+                <w:lang w:val="es-EC"/>
+              </w:rPr>
+              <w:t xml:space="preserve"> </w:t>
+            </w:r>
+            <w:proofErr w:type="spellStart"/>
+            <w:r>
+              <w:rPr>
+                <w:lang w:val="es-EC"/>
+              </w:rPr>
+              <w:t>actuales</w:t>
+            </w:r>
+            <w:proofErr w:type="spellEnd"/>
+            <w:r>
+              <w:rPr>
+                <w:lang w:val="es-EC"/>
+              </w:rPr>
+              <w:t xml:space="preserve"> del mercado e impacto promocional.</w:t>
+            </w:r>
+            <w:r>
+              <w:rPr>
+                <w:lang w:val="es-EC"/>
+              </w:rPr>
+              <w:t xml:space="preserve"> </w:t>
+            </w:r>
+            <w:r>
+              <w:t>(Nected.ai, 2025)</w:t>
+            </w:r>
+          </w:p>
+        </w:tc>
+      </w:tr>
+      <w:tr>
+        <w:trPr>
+          <w:trHeight w:val="1625"/>
+        </w:trPr>
+        <w:tc>
+          <w:tcPr>
+            <w:tcW w:w="0" w:type="auto"/>
+            <w:tcBorders>
+              <w:top w:val="single" w:sz="8" w:space="0" w:color="000000"/>
+              <w:left w:val="single" w:sz="8" w:space="0" w:color="000000"/>
+              <w:bottom w:val="single" w:sz="8" w:space="0" w:color="000000"/>
+              <w:right w:val="single" w:sz="8" w:space="0" w:color="000000"/>
+            </w:tcBorders>
+            <w:tcMar>
+              <w:top w:w="100" w:type="dxa"/>
+              <w:left w:w="100" w:type="dxa"/>
+              <w:bottom w:w="100" w:type="dxa"/>
+              <w:right w:w="100" w:type="dxa"/>
+            </w:tcMar>
+          </w:tcPr>
+          <w:p>
+            <w:proofErr w:type="spellStart"/>
+            <w:r>
+              <w:t>Estratégico</w:t>
+            </w:r>
+            <w:proofErr w:type="spellEnd"/>
+          </w:p>
+        </w:tc>
+        <w:tc>
+          <w:tcPr>
+            <w:tcW w:w="0" w:type="auto"/>
+            <w:tcBorders>
+              <w:top w:val="single" w:sz="8" w:space="0" w:color="000000"/>
+              <w:left w:val="single" w:sz="8" w:space="0" w:color="000000"/>
+              <w:bottom w:val="single" w:sz="8" w:space="0" w:color="000000"/>
+              <w:right w:val="single" w:sz="8" w:space="0" w:color="000000"/>
+            </w:tcBorders>
+            <w:tcMar>
+              <w:top w:w="100" w:type="dxa"/>
+              <w:left w:w="100" w:type="dxa"/>
+              <w:bottom w:w="100" w:type="dxa"/>
+              <w:right w:w="100" w:type="dxa"/>
+            </w:tcMar>
+          </w:tcPr>
+          <w:p>
+            <w:r>
+              <w:t xml:space="preserve">ESS (Executive Support System) — Sistema de </w:t>
+            </w:r>
+            <w:proofErr w:type="spellStart"/>
+            <w:r>
+              <w:t>Soporte</w:t>
+            </w:r>
+            <w:proofErr w:type="spellEnd"/>
+            <w:r>
+              <w:t xml:space="preserve"> a </w:t>
+            </w:r>
+            <w:proofErr w:type="spellStart"/>
+            <w:r>
+              <w:t>Ejecutivos</w:t>
+            </w:r>
+            <w:proofErr w:type="spellEnd"/>
+          </w:p>
+        </w:tc>
+        <w:tc>
+          <w:tcPr>
+            <w:tcW w:w="2333" w:type="dxa"/>
+            <w:tcBorders>
+              <w:top w:val="single" w:sz="8" w:space="0" w:color="000000"/>
+              <w:left w:val="single" w:sz="8" w:space="0" w:color="000000"/>
+              <w:bottom w:val="single" w:sz="8" w:space="0" w:color="000000"/>
+              <w:right w:val="single" w:sz="8" w:space="0" w:color="000000"/>
+            </w:tcBorders>
+            <w:tcMar>
+              <w:top w:w="100" w:type="dxa"/>
+              <w:left w:w="100" w:type="dxa"/>
+              <w:bottom w:w="100" w:type="dxa"/>
+              <w:right w:w="100" w:type="dxa"/>
+            </w:tcMar>
+          </w:tcPr>
+          <w:p>
+            <w:pPr>
+              <w:rPr>
+                <w:lang w:val="es-EC"/>
+              </w:rPr>
+            </w:pPr>
+            <w:proofErr w:type="spellStart"/>
+            <w:r>
+              <w:t>Apoyar</w:t>
+            </w:r>
+            <w:proofErr w:type="spellEnd"/>
+            <w:r>
+              <w:t xml:space="preserve"> la </w:t>
+            </w:r>
+            <w:proofErr w:type="spellStart"/>
+            <w:r>
+              <w:t>toma</w:t>
+            </w:r>
+            <w:proofErr w:type="spellEnd"/>
+            <w:r>
+              <w:t xml:space="preserve"> de </w:t>
+            </w:r>
+            <w:proofErr w:type="spellStart"/>
+            <w:r>
+              <w:t>decisiones</w:t>
+            </w:r>
+            <w:proofErr w:type="spellEnd"/>
+            <w:r>
+              <w:t xml:space="preserve"> </w:t>
+            </w:r>
+            <w:proofErr w:type="spellStart"/>
+            <w:r>
+              <w:t>estratégicas</w:t>
+            </w:r>
+            <w:proofErr w:type="spellEnd"/>
+            <w:r>
+              <w:t xml:space="preserve"> no </w:t>
+            </w:r>
+            <w:proofErr w:type="spellStart"/>
+            <w:r>
+              <w:t>estructuradas</w:t>
+            </w:r>
+            <w:proofErr w:type="spellEnd"/>
+            <w:r>
+              <w:t xml:space="preserve">, </w:t>
+            </w:r>
+            <w:proofErr w:type="spellStart"/>
+            <w:r>
+              <w:t>proporcionando</w:t>
+            </w:r>
+            <w:proofErr w:type="spellEnd"/>
+            <w:r>
+              <w:t xml:space="preserve"> </w:t>
+            </w:r>
+            <w:proofErr w:type="spellStart"/>
+            <w:r>
+              <w:t>información</w:t>
+            </w:r>
+            <w:proofErr w:type="spellEnd"/>
+            <w:r>
+              <w:t xml:space="preserve"> de alto </w:t>
+            </w:r>
+            <w:proofErr w:type="spellStart"/>
+            <w:r>
+              <w:t>nivel</w:t>
+            </w:r>
+            <w:proofErr w:type="spellEnd"/>
+            <w:r>
+              <w:t xml:space="preserve"> y </w:t>
+            </w:r>
+            <w:proofErr w:type="spellStart"/>
+            <w:r>
+              <w:t>tendencias</w:t>
+            </w:r>
+            <w:proofErr w:type="spellEnd"/>
+            <w:r>
+              <w:t xml:space="preserve">, tanto </w:t>
+            </w:r>
+            <w:proofErr w:type="spellStart"/>
+            <w:r>
+              <w:t>internas</w:t>
+            </w:r>
+            <w:proofErr w:type="spellEnd"/>
+            <w:r>
+              <w:t xml:space="preserve"> </w:t>
+            </w:r>
+            <w:proofErr w:type="spellStart"/>
+            <w:r>
+              <w:t>como</w:t>
+            </w:r>
+            <w:proofErr w:type="spellEnd"/>
+            <w:r>
+              <w:t xml:space="preserve"> </w:t>
+            </w:r>
+            <w:proofErr w:type="spellStart"/>
+            <w:r>
+              <w:t>externas</w:t>
+            </w:r>
+            <w:proofErr w:type="spellEnd"/>
+            <w:r>
+              <w:t xml:space="preserve">. </w:t>
+            </w:r>
+            <w:r>
+              <w:t>(Syracuse University School of Information Studies, 2025)</w:t>
+            </w:r>
+          </w:p>
+        </w:tc>
+        <w:tc>
+          <w:tcPr>
+            <w:tcW w:w="2835" w:type="dxa"/>
+            <w:tcBorders>
+              <w:top w:val="single" w:sz="8" w:space="0" w:color="000000"/>
+              <w:left w:val="single" w:sz="8" w:space="0" w:color="000000"/>
+              <w:bottom w:val="single" w:sz="8" w:space="0" w:color="000000"/>
+              <w:right w:val="single" w:sz="8" w:space="0" w:color="000000"/>
+            </w:tcBorders>
+            <w:tcMar>
+              <w:top w:w="100" w:type="dxa"/>
+              <w:left w:w="100" w:type="dxa"/>
+              <w:bottom w:w="100" w:type="dxa"/>
+              <w:right w:w="100" w:type="dxa"/>
+            </w:tcMar>
+          </w:tcPr>
+          <w:p>
+            <w:r>
+              <w:rPr>
+                <w:lang w:val="es-EC"/>
+              </w:rPr>
+              <w:t>U</w:t>
+            </w:r>
+            <w:r>
+              <w:rPr>
+                <w:lang w:val="es-EC"/>
+              </w:rPr>
+              <w:t>n p</w:t>
+            </w:r>
+            <w:proofErr w:type="spellStart"/>
+            <w:r>
+              <w:rPr>
+                <w:lang w:val="es-EC"/>
+              </w:rPr>
+              <w:t>residente</w:t>
+            </w:r>
+            <w:proofErr w:type="spellEnd"/>
+            <w:r>
+              <w:rPr>
+                <w:lang w:val="es-EC"/>
+              </w:rPr>
+              <w:t xml:space="preserve"> de </w:t>
+            </w:r>
+            <w:proofErr w:type="spellStart"/>
+            <w:r>
+              <w:rPr>
+                <w:lang w:val="es-EC"/>
+              </w:rPr>
+              <w:t>empresa</w:t>
+            </w:r>
+            <w:proofErr w:type="spellEnd"/>
+            <w:r>
+              <w:rPr>
+                <w:lang w:val="es-EC"/>
+              </w:rPr>
+              <w:t xml:space="preserve"> </w:t>
+            </w:r>
+            <w:proofErr w:type="spellStart"/>
+            <w:r>
+              <w:rPr>
+                <w:lang w:val="es-EC"/>
+              </w:rPr>
+              <w:t>podría</w:t>
+            </w:r>
+            <w:proofErr w:type="spellEnd"/>
+            <w:r>
+              <w:rPr>
+                <w:lang w:val="es-EC"/>
+              </w:rPr>
+              <w:t xml:space="preserve"> </w:t>
+            </w:r>
+            <w:proofErr w:type="spellStart"/>
+            <w:r>
+              <w:rPr>
+                <w:lang w:val="es-EC"/>
+              </w:rPr>
+              <w:t>utilizar</w:t>
+            </w:r>
+            <w:proofErr w:type="spellEnd"/>
+            <w:r>
+              <w:rPr>
+                <w:lang w:val="es-EC"/>
+              </w:rPr>
+              <w:t xml:space="preserve"> un EIS para </w:t>
+            </w:r>
+            <w:proofErr w:type="spellStart"/>
+            <w:r>
+              <w:rPr>
+                <w:lang w:val="es-EC"/>
+              </w:rPr>
+              <w:t>comparar</w:t>
+            </w:r>
+            <w:proofErr w:type="spellEnd"/>
+            <w:r>
+              <w:rPr>
+                <w:lang w:val="es-EC"/>
+              </w:rPr>
+              <w:t xml:space="preserve"> la </w:t>
+            </w:r>
+            <w:proofErr w:type="spellStart"/>
+            <w:r>
+              <w:rPr>
+                <w:lang w:val="es-EC"/>
+              </w:rPr>
+              <w:t>rentabilidad</w:t>
+            </w:r>
+            <w:proofErr w:type="spellEnd"/>
+            <w:r>
+              <w:rPr>
+                <w:lang w:val="es-EC"/>
+              </w:rPr>
+              <w:t xml:space="preserve"> entre regiones, </w:t>
+            </w:r>
+            <w:proofErr w:type="spellStart"/>
+            <w:r>
+              <w:rPr>
+                <w:lang w:val="es-EC"/>
+              </w:rPr>
+              <w:t>evaluar</w:t>
+            </w:r>
+            <w:proofErr w:type="spellEnd"/>
+            <w:r>
+              <w:rPr>
+                <w:lang w:val="es-EC"/>
+              </w:rPr>
+              <w:t xml:space="preserve"> </w:t>
+            </w:r>
+            <w:proofErr w:type="spellStart"/>
+            <w:r>
+              <w:rPr>
+                <w:lang w:val="es-EC"/>
+              </w:rPr>
+              <w:t>sectores</w:t>
+            </w:r>
+            <w:proofErr w:type="spellEnd"/>
+            <w:r>
+              <w:rPr>
+                <w:lang w:val="es-EC"/>
+              </w:rPr>
+              <w:t xml:space="preserve"> de bajo </w:t>
+            </w:r>
+            <w:proofErr w:type="spellStart"/>
+            <w:r>
+              <w:rPr>
+                <w:lang w:val="es-EC"/>
+              </w:rPr>
+              <w:t>rendimiento</w:t>
+            </w:r>
+            <w:proofErr w:type="spellEnd"/>
+            <w:r>
+              <w:rPr>
+                <w:lang w:val="es-EC"/>
+              </w:rPr>
+              <w:t xml:space="preserve">, </w:t>
+            </w:r>
+            <w:proofErr w:type="spellStart"/>
+            <w:r>
+              <w:rPr>
+                <w:lang w:val="es-EC"/>
+              </w:rPr>
+              <w:t>monitorear</w:t>
+            </w:r>
+            <w:proofErr w:type="spellEnd"/>
+            <w:r>
+              <w:rPr>
+                <w:lang w:val="es-EC"/>
+              </w:rPr>
+              <w:t xml:space="preserve"> las </w:t>
+            </w:r>
+            <w:proofErr w:type="spellStart"/>
+            <w:r>
+              <w:rPr>
+                <w:lang w:val="es-EC"/>
+              </w:rPr>
+              <w:t>condiciones</w:t>
+            </w:r>
+            <w:proofErr w:type="spellEnd"/>
+            <w:r>
+              <w:rPr>
+                <w:lang w:val="es-EC"/>
+              </w:rPr>
+              <w:t xml:space="preserve"> </w:t>
+            </w:r>
+            <w:proofErr w:type="spellStart"/>
+            <w:r>
+              <w:rPr>
+                <w:lang w:val="es-EC"/>
+              </w:rPr>
+              <w:t>cambiantes</w:t>
+            </w:r>
+            <w:proofErr w:type="spellEnd"/>
+            <w:r>
+              <w:rPr>
+                <w:lang w:val="es-EC"/>
+              </w:rPr>
+              <w:t xml:space="preserve"> del mercado y </w:t>
+            </w:r>
+            <w:proofErr w:type="spellStart"/>
+            <w:r>
+              <w:rPr>
+                <w:lang w:val="es-EC"/>
+              </w:rPr>
+              <w:t>coordinar</w:t>
+            </w:r>
+            <w:proofErr w:type="spellEnd"/>
+            <w:r>
+              <w:rPr>
+                <w:lang w:val="es-EC"/>
+              </w:rPr>
+              <w:t xml:space="preserve"> la </w:t>
+            </w:r>
+            <w:proofErr w:type="spellStart"/>
+            <w:r>
+              <w:rPr>
+                <w:lang w:val="es-EC"/>
+              </w:rPr>
+              <w:t>planificación</w:t>
+            </w:r>
+            <w:proofErr w:type="spellEnd"/>
+            <w:r>
+              <w:rPr>
+                <w:lang w:val="es-EC"/>
+              </w:rPr>
+              <w:t xml:space="preserve"> a largo </w:t>
+            </w:r>
+            <w:proofErr w:type="spellStart"/>
+            <w:r>
+              <w:rPr>
+                <w:lang w:val="es-EC"/>
+              </w:rPr>
+              <w:t>plazo</w:t>
+            </w:r>
+            <w:proofErr w:type="spellEnd"/>
+            <w:r>
+              <w:rPr>
+                <w:lang w:val="es-EC"/>
+              </w:rPr>
+              <w:t xml:space="preserve"> con los líderes del departamento.</w:t>
+            </w:r>
+            <w:r>
+              <w:rPr>
+                <w:lang w:val="es-EC"/>
+              </w:rPr>
+              <w:t xml:space="preserve"> </w:t>
+            </w:r>
+            <w:r>
+              <w:t>(Syracuse University School of Information Studies, 2025)</w:t>
+            </w:r>
+          </w:p>
+          <w:p>
+            <w:pPr>
+              <w:spacing w:after="0"/>
+              <w:rPr>
+                <w:lang w:val="es-EC"/>
+              </w:rPr>
+            </w:pPr>
+            <w:r>
+              <w:rPr>
+                <w:lang w:val="es-EC"/>
+              </w:rPr>
+              <w:t xml:space="preserve">ESS </w:t>
+            </w:r>
+            <w:proofErr w:type="spellStart"/>
+            <w:r>
+              <w:rPr>
+                <w:lang w:val="es-EC"/>
+              </w:rPr>
+              <w:t>puede</w:t>
+            </w:r>
+            <w:proofErr w:type="spellEnd"/>
+            <w:r>
+              <w:rPr>
+                <w:lang w:val="es-EC"/>
+              </w:rPr>
+              <w:t xml:space="preserve"> </w:t>
+            </w:r>
+            <w:proofErr w:type="spellStart"/>
+            <w:r>
+              <w:rPr>
+                <w:lang w:val="es-EC"/>
+              </w:rPr>
+              <w:t>proporcionar</w:t>
+            </w:r>
+            <w:proofErr w:type="spellEnd"/>
+            <w:r>
+              <w:rPr>
+                <w:lang w:val="es-EC"/>
+              </w:rPr>
+              <w:t xml:space="preserve"> a </w:t>
+            </w:r>
+            <w:proofErr w:type="spellStart"/>
+            <w:r>
+              <w:rPr>
+                <w:lang w:val="es-EC"/>
+              </w:rPr>
+              <w:t>los</w:t>
+            </w:r>
+            <w:proofErr w:type="spellEnd"/>
+            <w:r>
+              <w:rPr>
+                <w:lang w:val="es-EC"/>
+              </w:rPr>
+              <w:t xml:space="preserve"> </w:t>
+            </w:r>
+            <w:proofErr w:type="spellStart"/>
+            <w:r>
+              <w:rPr>
+                <w:lang w:val="es-EC"/>
+              </w:rPr>
+              <w:t>ejecutivos</w:t>
+            </w:r>
+            <w:proofErr w:type="spellEnd"/>
+            <w:r>
+              <w:rPr>
+                <w:lang w:val="es-EC"/>
+              </w:rPr>
+              <w:t xml:space="preserve"> </w:t>
+            </w:r>
+            <w:proofErr w:type="spellStart"/>
+            <w:r>
+              <w:rPr>
+                <w:lang w:val="es-EC"/>
+              </w:rPr>
+              <w:t>información</w:t>
+            </w:r>
+            <w:proofErr w:type="spellEnd"/>
+            <w:r>
+              <w:rPr>
+                <w:lang w:val="es-EC"/>
+              </w:rPr>
+              <w:t xml:space="preserve"> </w:t>
+            </w:r>
+            <w:proofErr w:type="spellStart"/>
+            <w:r>
+              <w:rPr>
+                <w:lang w:val="es-EC"/>
+              </w:rPr>
+              <w:t>en</w:t>
+            </w:r>
+            <w:proofErr w:type="spellEnd"/>
+            <w:r>
+              <w:rPr>
+                <w:lang w:val="es-EC"/>
+              </w:rPr>
+              <w:t xml:space="preserve"> </w:t>
+            </w:r>
+            <w:proofErr w:type="spellStart"/>
+            <w:r>
+              <w:rPr>
+                <w:lang w:val="es-EC"/>
+              </w:rPr>
+              <w:t>tiempo</w:t>
+            </w:r>
+            <w:proofErr w:type="spellEnd"/>
+            <w:r>
+              <w:rPr>
+                <w:lang w:val="es-EC"/>
+              </w:rPr>
+              <w:t xml:space="preserve"> real </w:t>
+            </w:r>
+            <w:proofErr w:type="spellStart"/>
+            <w:r>
+              <w:rPr>
+                <w:lang w:val="es-EC"/>
+              </w:rPr>
+              <w:t>sobre</w:t>
+            </w:r>
+            <w:proofErr w:type="spellEnd"/>
+            <w:r>
+              <w:rPr>
+                <w:lang w:val="es-EC"/>
+              </w:rPr>
+              <w:t xml:space="preserve"> las </w:t>
+            </w:r>
+            <w:proofErr w:type="spellStart"/>
+            <w:r>
+              <w:rPr>
+                <w:lang w:val="es-EC"/>
+              </w:rPr>
+              <w:t>actividades</w:t>
+            </w:r>
+            <w:proofErr w:type="spellEnd"/>
+            <w:r>
+              <w:rPr>
+                <w:lang w:val="es-EC"/>
+              </w:rPr>
+              <w:t xml:space="preserve"> de </w:t>
+            </w:r>
+            <w:proofErr w:type="spellStart"/>
+            <w:r>
+              <w:rPr>
+                <w:lang w:val="es-EC"/>
+              </w:rPr>
+              <w:t>los</w:t>
+            </w:r>
+            <w:proofErr w:type="spellEnd"/>
+            <w:r>
+              <w:rPr>
+                <w:lang w:val="es-EC"/>
+              </w:rPr>
+              <w:t xml:space="preserve"> </w:t>
+            </w:r>
+            <w:proofErr w:type="spellStart"/>
+            <w:r>
+              <w:rPr>
+                <w:lang w:val="es-EC"/>
+              </w:rPr>
+              <w:t>competidores</w:t>
+            </w:r>
+            <w:proofErr w:type="spellEnd"/>
+            <w:r>
+              <w:rPr>
+                <w:lang w:val="es-EC"/>
+              </w:rPr>
+              <w:t xml:space="preserve">, las </w:t>
+            </w:r>
+            <w:proofErr w:type="spellStart"/>
+            <w:r>
+              <w:rPr>
+                <w:lang w:val="es-EC"/>
+              </w:rPr>
+              <w:t>tendencias</w:t>
+            </w:r>
+            <w:proofErr w:type="spellEnd"/>
+            <w:r>
+              <w:rPr>
+                <w:lang w:val="es-EC"/>
+              </w:rPr>
+              <w:t xml:space="preserve"> </w:t>
+            </w:r>
+            <w:r>
+              <w:rPr>
+                <w:lang w:val="es-EC"/>
+              </w:rPr>
+              <w:lastRenderedPageBreak/>
+              <w:t xml:space="preserve">del mercado y </w:t>
+            </w:r>
+            <w:proofErr w:type="spellStart"/>
+            <w:r>
+              <w:rPr>
+                <w:lang w:val="es-EC"/>
+              </w:rPr>
+              <w:t>los</w:t>
+            </w:r>
+            <w:proofErr w:type="spellEnd"/>
+            <w:r>
+              <w:rPr>
+                <w:lang w:val="es-EC"/>
+              </w:rPr>
+              <w:t xml:space="preserve"> puntos de </w:t>
+            </w:r>
+            <w:proofErr w:type="spellStart"/>
+            <w:r>
+              <w:rPr>
+                <w:lang w:val="es-EC"/>
+              </w:rPr>
+              <w:t>referencia</w:t>
+            </w:r>
+            <w:proofErr w:type="spellEnd"/>
+            <w:r>
+              <w:rPr>
+                <w:lang w:val="es-EC"/>
+              </w:rPr>
+              <w:t xml:space="preserve"> de la </w:t>
+            </w:r>
+            <w:proofErr w:type="spellStart"/>
+            <w:r>
+              <w:rPr>
+                <w:lang w:val="es-EC"/>
+              </w:rPr>
+              <w:t>industria</w:t>
+            </w:r>
+            <w:proofErr w:type="spellEnd"/>
+            <w:r>
+              <w:rPr>
+                <w:lang w:val="es-EC"/>
+              </w:rPr>
+              <w:t>.</w:t>
+            </w:r>
+            <w:r>
+              <w:rPr>
+                <w:lang w:val="es-EC"/>
+              </w:rPr>
+              <w:t xml:space="preserve"> </w:t>
+            </w:r>
+            <w:r>
+              <w:rPr>
+                <w:lang w:val="es-EC"/>
+              </w:rPr>
+              <w:t>(SUG New Energy Co., Ltd., 2024)</w:t>
             </w:r>
           </w:p>
         </w:tc>
@@ -1710,6 +3588,7 @@
           <w:ilvl w:val="0"/>
           <w:numId w:val="13"/>
         </w:numPr>
+        <w:jc w:val="both"/>
         <w:rPr>
           <w:lang w:val="es-EC"/>
         </w:rPr>
@@ -1764,6 +3643,7 @@
           <w:ilvl w:val="0"/>
           <w:numId w:val="13"/>
         </w:numPr>
+        <w:jc w:val="both"/>
         <w:rPr>
           <w:lang w:val="es-EC"/>
         </w:rPr>
@@ -1806,6 +3686,7 @@
           <w:ilvl w:val="0"/>
           <w:numId w:val="13"/>
         </w:numPr>
+        <w:jc w:val="both"/>
         <w:rPr>
           <w:lang w:val="es-EC"/>
         </w:rPr>
@@ -1868,6 +3749,7 @@
     <w:p>
       <w:pPr>
         <w:pStyle w:val="Ttulo2"/>
+        <w:jc w:val="both"/>
         <w:rPr>
           <w:lang w:val="es-EC"/>
         </w:rPr>
@@ -1886,6 +3768,7 @@
           <w:ilvl w:val="0"/>
           <w:numId w:val="13"/>
         </w:numPr>
+        <w:jc w:val="both"/>
         <w:rPr>
           <w:lang w:val="es-EC"/>
         </w:rPr>
@@ -1916,6 +3799,7 @@
           <w:ilvl w:val="0"/>
           <w:numId w:val="13"/>
         </w:numPr>
+        <w:jc w:val="both"/>
         <w:rPr>
           <w:lang w:val="es-EC"/>
         </w:rPr>
@@ -1934,6 +3818,7 @@
           <w:ilvl w:val="0"/>
           <w:numId w:val="13"/>
         </w:numPr>
+        <w:jc w:val="both"/>
         <w:rPr>
           <w:lang w:val="es-EC"/>
         </w:rPr>
@@ -2003,7 +3888,7 @@
         </w:rPr>
         <w:t xml:space="preserve">Recuperado de </w:t>
       </w:r>
-      <w:hyperlink r:id="rId8" w:tgtFrame="_blank" w:history="1">
+      <w:hyperlink r:id="rId9" w:tgtFrame="_blank" w:history="1">
         <w:r>
           <w:rPr>
             <w:rStyle w:val="Hipervnculo"/>
@@ -2024,6 +3909,7 @@
         <w:rPr>
           <w:rFonts w:asciiTheme="majorHAnsi" w:hAnsiTheme="majorHAnsi" w:cstheme="majorHAnsi"/>
         </w:rPr>
+        <w:lastRenderedPageBreak/>
         <w:t xml:space="preserve">HubSpot. (2024). </w:t>
       </w:r>
       <w:r>
@@ -2040,7 +3926,7 @@
         </w:rPr>
         <w:t xml:space="preserve">. Recuperado de </w:t>
       </w:r>
-      <w:hyperlink r:id="rId9" w:tgtFrame="_blank" w:history="1">
+      <w:hyperlink r:id="rId10" w:tgtFrame="_blank" w:history="1">
         <w:r>
           <w:rPr>
             <w:rStyle w:val="Hipervnculo"/>
@@ -2054,6 +3940,7 @@
       <w:pPr>
         <w:pStyle w:val="NormalWeb"/>
         <w:rPr>
+          <w:rStyle w:val="Hipervnculo"/>
           <w:rFonts w:asciiTheme="majorHAnsi" w:hAnsiTheme="majorHAnsi" w:cstheme="majorHAnsi"/>
         </w:rPr>
       </w:pPr>
@@ -2085,13 +3972,115 @@
         </w:rPr>
         <w:t xml:space="preserve">Recuperado de </w:t>
       </w:r>
-      <w:hyperlink r:id="rId10" w:tgtFrame="_blank" w:history="1">
+      <w:hyperlink r:id="rId11" w:tgtFrame="_blank" w:history="1">
         <w:r>
           <w:rPr>
             <w:rStyle w:val="Hipervnculo"/>
             <w:rFonts w:asciiTheme="majorHAnsi" w:hAnsiTheme="majorHAnsi" w:cstheme="majorHAnsi"/>
           </w:rPr>
           <w:t>https://www.ibm.com/topics/transaction-processing-system</w:t>
+        </w:r>
+      </w:hyperlink>
+    </w:p>
+    <w:p>
+      <w:pPr>
+        <w:pStyle w:val="NormalWeb"/>
+        <w:rPr>
+          <w:rFonts w:asciiTheme="majorHAnsi" w:hAnsiTheme="majorHAnsi" w:cstheme="majorHAnsi"/>
+        </w:rPr>
+      </w:pPr>
+      <w:r>
+        <w:t xml:space="preserve">Pocket HRMS. (s.f.). </w:t>
+      </w:r>
+      <w:r>
+        <w:rPr>
+          <w:i/>
+          <w:iCs/>
+        </w:rPr>
+        <w:t xml:space="preserve">Office </w:t>
+      </w:r>
+      <w:proofErr w:type="spellStart"/>
+      <w:r>
+        <w:rPr>
+          <w:i/>
+          <w:iCs/>
+        </w:rPr>
+        <w:t>automation</w:t>
+      </w:r>
+      <w:proofErr w:type="spellEnd"/>
+      <w:r>
+        <w:rPr>
+          <w:i/>
+          <w:iCs/>
+        </w:rPr>
+        <w:t xml:space="preserve"> </w:t>
+      </w:r>
+      <w:proofErr w:type="spellStart"/>
+      <w:r>
+        <w:rPr>
+          <w:i/>
+          <w:iCs/>
+        </w:rPr>
+        <w:t>system</w:t>
+      </w:r>
+      <w:proofErr w:type="spellEnd"/>
+      <w:r>
+        <w:rPr>
+          <w:i/>
+          <w:iCs/>
+        </w:rPr>
+        <w:t xml:space="preserve">: </w:t>
+      </w:r>
+      <w:proofErr w:type="spellStart"/>
+      <w:r>
+        <w:rPr>
+          <w:i/>
+          <w:iCs/>
+        </w:rPr>
+        <w:t>Meaning</w:t>
+      </w:r>
+      <w:proofErr w:type="spellEnd"/>
+      <w:r>
+        <w:rPr>
+          <w:i/>
+          <w:iCs/>
+        </w:rPr>
+        <w:t xml:space="preserve">, </w:t>
+      </w:r>
+      <w:proofErr w:type="spellStart"/>
+      <w:r>
+        <w:rPr>
+          <w:i/>
+          <w:iCs/>
+        </w:rPr>
+        <w:t>characteristics</w:t>
+      </w:r>
+      <w:proofErr w:type="spellEnd"/>
+      <w:r>
+        <w:rPr>
+          <w:i/>
+          <w:iCs/>
+        </w:rPr>
+        <w:t xml:space="preserve"> &amp; </w:t>
+      </w:r>
+      <w:proofErr w:type="spellStart"/>
+      <w:r>
+        <w:rPr>
+          <w:i/>
+          <w:iCs/>
+        </w:rPr>
+        <w:t>types</w:t>
+      </w:r>
+      <w:proofErr w:type="spellEnd"/>
+      <w:r>
+        <w:t xml:space="preserve">. </w:t>
+      </w:r>
+      <w:hyperlink r:id="rId12" w:tgtFrame="_blank" w:history="1">
+        <w:r>
+          <w:rPr>
+            <w:rStyle w:val="Hipervnculo"/>
+          </w:rPr>
+          <w:t>https://www.pockethrms.com/blog/what-is-office-automation-system/</w:t>
         </w:r>
       </w:hyperlink>
     </w:p>
@@ -2131,7 +4120,7 @@
         </w:rPr>
         <w:t xml:space="preserve">Recuperado de </w:t>
       </w:r>
-      <w:hyperlink r:id="rId11" w:tgtFrame="_blank" w:history="1">
+      <w:hyperlink r:id="rId13" w:tgtFrame="_blank" w:history="1">
         <w:r>
           <w:rPr>
             <w:rStyle w:val="Hipervnculo"/>
@@ -2145,6 +4134,7 @@
       <w:pPr>
         <w:pStyle w:val="NormalWeb"/>
         <w:rPr>
+          <w:rStyle w:val="Hipervnculo"/>
           <w:rFonts w:asciiTheme="majorHAnsi" w:hAnsiTheme="majorHAnsi" w:cstheme="majorHAnsi"/>
         </w:rPr>
       </w:pPr>
@@ -2186,13 +4176,123 @@
         </w:rPr>
         <w:t xml:space="preserve">. Recuperado de </w:t>
       </w:r>
-      <w:hyperlink r:id="rId12" w:tgtFrame="_blank" w:history="1">
+      <w:hyperlink r:id="rId14" w:tgtFrame="_blank" w:history="1">
         <w:r>
           <w:rPr>
             <w:rStyle w:val="Hipervnculo"/>
             <w:rFonts w:asciiTheme="majorHAnsi" w:hAnsiTheme="majorHAnsi" w:cstheme="majorHAnsi"/>
           </w:rPr>
           <w:t>https://www.microsoft.com/en-us/microsoft-365/sharepoint/collaboration</w:t>
+        </w:r>
+      </w:hyperlink>
+    </w:p>
+    <w:p>
+      <w:pPr>
+        <w:pStyle w:val="NormalWeb"/>
+      </w:pPr>
+      <w:proofErr w:type="spellStart"/>
+      <w:r>
+        <w:t>GetXplor</w:t>
+      </w:r>
+      <w:proofErr w:type="spellEnd"/>
+      <w:r>
+        <w:t xml:space="preserve">. (2024, 27 de enero). </w:t>
+      </w:r>
+      <w:r>
+        <w:rPr>
+          <w:i/>
+          <w:iCs/>
+        </w:rPr>
+        <w:t>Ejemplos de sistemas de información</w:t>
+      </w:r>
+      <w:r>
+        <w:t xml:space="preserve">. </w:t>
+      </w:r>
+      <w:hyperlink r:id="rId15" w:tgtFrame="_blank" w:history="1">
+        <w:r>
+          <w:rPr>
+            <w:rStyle w:val="Hipervnculo"/>
+          </w:rPr>
+          <w:t>https://www.getxplor.com/blog/ejemplos-de-sistemas-de-informacion/</w:t>
+        </w:r>
+      </w:hyperlink>
+    </w:p>
+    <w:p>
+      <w:pPr>
+        <w:pStyle w:val="NormalWeb"/>
+        <w:rPr>
+          <w:rFonts w:asciiTheme="majorHAnsi" w:hAnsiTheme="majorHAnsi" w:cstheme="majorHAnsi"/>
+        </w:rPr>
+      </w:pPr>
+      <w:r>
+        <w:t xml:space="preserve">Nected.ai. (2025, 22 de septiembre). </w:t>
+      </w:r>
+      <w:proofErr w:type="spellStart"/>
+      <w:r>
+        <w:rPr>
+          <w:i/>
+          <w:iCs/>
+        </w:rPr>
+        <w:t>Decision</w:t>
+      </w:r>
+      <w:proofErr w:type="spellEnd"/>
+      <w:r>
+        <w:rPr>
+          <w:i/>
+          <w:iCs/>
+        </w:rPr>
+        <w:t xml:space="preserve"> </w:t>
+      </w:r>
+      <w:proofErr w:type="spellStart"/>
+      <w:r>
+        <w:rPr>
+          <w:i/>
+          <w:iCs/>
+        </w:rPr>
+        <w:t>support</w:t>
+      </w:r>
+      <w:proofErr w:type="spellEnd"/>
+      <w:r>
+        <w:rPr>
+          <w:i/>
+          <w:iCs/>
+        </w:rPr>
+        <w:t xml:space="preserve"> </w:t>
+      </w:r>
+      <w:proofErr w:type="spellStart"/>
+      <w:r>
+        <w:rPr>
+          <w:i/>
+          <w:iCs/>
+        </w:rPr>
+        <w:t>system</w:t>
+      </w:r>
+      <w:proofErr w:type="spellEnd"/>
+      <w:r>
+        <w:rPr>
+          <w:i/>
+          <w:iCs/>
+        </w:rPr>
+        <w:t xml:space="preserve"> </w:t>
+      </w:r>
+      <w:proofErr w:type="spellStart"/>
+      <w:r>
+        <w:rPr>
+          <w:i/>
+          <w:iCs/>
+        </w:rPr>
+        <w:t>examples</w:t>
+      </w:r>
+      <w:proofErr w:type="spellEnd"/>
+      <w:r>
+        <w:t xml:space="preserve">. </w:t>
+      </w:r>
+      <w:hyperlink r:id="rId16" w:tgtFrame="_blank" w:history="1">
+        <w:r>
+          <w:rPr>
+            <w:rStyle w:val="Hipervnculo"/>
+          </w:rPr>
+          <w:t>https://www.nected.ai/blog/decision-support-system-examples</w:t>
         </w:r>
       </w:hyperlink>
     </w:p>
@@ -2223,7 +4323,7 @@
         </w:rPr>
         <w:t xml:space="preserve">. Recuperado de </w:t>
       </w:r>
-      <w:hyperlink r:id="rId13" w:tgtFrame="_blank" w:history="1">
+      <w:hyperlink r:id="rId17" w:tgtFrame="_blank" w:history="1">
         <w:r>
           <w:rPr>
             <w:rStyle w:val="Hipervnculo"/>
@@ -2269,7 +4369,7 @@
         </w:rPr>
         <w:t xml:space="preserve">Recuperado de </w:t>
       </w:r>
-      <w:hyperlink r:id="rId14" w:tgtFrame="_blank" w:history="1">
+      <w:hyperlink r:id="rId18" w:tgtFrame="_blank" w:history="1">
         <w:r>
           <w:rPr>
             <w:rStyle w:val="Hipervnculo"/>
@@ -2315,7 +4415,7 @@
         </w:rPr>
         <w:t xml:space="preserve">Recuperado de </w:t>
       </w:r>
-      <w:hyperlink r:id="rId15" w:tgtFrame="_blank" w:history="1">
+      <w:hyperlink r:id="rId19" w:tgtFrame="_blank" w:history="1">
         <w:r>
           <w:rPr>
             <w:rStyle w:val="Hipervnculo"/>
@@ -2361,7 +4461,7 @@
         </w:rPr>
         <w:t xml:space="preserve">Recuperado de </w:t>
       </w:r>
-      <w:hyperlink r:id="rId16" w:tgtFrame="_blank" w:history="1">
+      <w:hyperlink r:id="rId20" w:tgtFrame="_blank" w:history="1">
         <w:r>
           <w:rPr>
             <w:rStyle w:val="Hipervnculo"/>
@@ -2398,7 +4498,7 @@
         </w:rPr>
         <w:t xml:space="preserve">. Recuperado de </w:t>
       </w:r>
-      <w:hyperlink r:id="rId17" w:tgtFrame="_blank" w:history="1">
+      <w:hyperlink r:id="rId21" w:tgtFrame="_blank" w:history="1">
         <w:r>
           <w:rPr>
             <w:rStyle w:val="Hipervnculo"/>
@@ -2409,15 +4509,83 @@
       </w:hyperlink>
     </w:p>
     <w:p>
+      <w:r>
+        <w:t>Syracuse University School of Information Studies (</w:t>
+      </w:r>
+      <w:proofErr w:type="spellStart"/>
+      <w:r>
+        <w:t>iSchool</w:t>
+      </w:r>
+      <w:proofErr w:type="spellEnd"/>
+      <w:r>
+        <w:t xml:space="preserve">). (2025). </w:t>
+      </w:r>
+      <w:r>
+        <w:rPr>
+          <w:i/>
+          <w:iCs/>
+        </w:rPr>
+        <w:t>All 8 types of information systems: A full breakdown</w:t>
+      </w:r>
+      <w:r>
+        <w:t xml:space="preserve">. Syracuse University </w:t>
+      </w:r>
+      <w:proofErr w:type="spellStart"/>
+      <w:r>
+        <w:t>iSchool</w:t>
+      </w:r>
+      <w:proofErr w:type="spellEnd"/>
+      <w:r>
+        <w:t xml:space="preserve">. </w:t>
+      </w:r>
+      <w:hyperlink r:id="rId22" w:tgtFrame="_blank" w:history="1">
+        <w:r>
+          <w:rPr>
+            <w:rStyle w:val="Hipervnculo"/>
+          </w:rPr>
+          <w:t>https://ischool.syracuse.edu/types-of-information-systems/</w:t>
+        </w:r>
+      </w:hyperlink>
+    </w:p>
+    <w:p>
       <w:pPr>
         <w:rPr>
           <w:lang w:val="es-EC"/>
         </w:rPr>
       </w:pPr>
+      <w:r>
+        <w:t xml:space="preserve">SUG New Energy Co., Ltd. (2024, 10 de </w:t>
+      </w:r>
+      <w:proofErr w:type="spellStart"/>
+      <w:r>
+        <w:t>diciembre</w:t>
+      </w:r>
+      <w:proofErr w:type="spellEnd"/>
+      <w:r>
+        <w:t xml:space="preserve">). </w:t>
+      </w:r>
+      <w:r>
+        <w:rPr>
+          <w:i/>
+          <w:iCs/>
+        </w:rPr>
+        <w:t>What is ESS in management information system</w:t>
+      </w:r>
+      <w:r>
+        <w:t xml:space="preserve">. </w:t>
+      </w:r>
+      <w:hyperlink r:id="rId23" w:tgtFrame="_blank" w:history="1">
+        <w:r>
+          <w:rPr>
+            <w:rStyle w:val="Hipervnculo"/>
+          </w:rPr>
+          <w:t>https://www.sugpower.com/blog/what-is-ess-in-management-information-system</w:t>
+        </w:r>
+      </w:hyperlink>
     </w:p>
     <w:sectPr>
-      <w:headerReference w:type="default" r:id="rId18"/>
-      <w:footerReference w:type="default" r:id="rId19"/>
+      <w:headerReference w:type="default" r:id="rId24"/>
+      <w:footerReference w:type="default" r:id="rId25"/>
       <w:pgSz w:w="12240" w:h="15840"/>
       <w:pgMar w:top="1440" w:right="1800" w:bottom="1440" w:left="1800" w:header="720" w:footer="720" w:gutter="0"/>
       <w:cols w:space="720"/>
@@ -2428,7 +4596,7 @@
 </file>
 
 <file path=word/endnotes.xml><?xml version="1.0" encoding="utf-8"?>
-<w:endnotes xmlns:wpc="http://schemas.microsoft.com/office/word/2010/wordprocessingCanvas" xmlns:cx="http://schemas.microsoft.com/office/drawing/2014/chartex" xmlns:cx1="http://schemas.microsoft.com/office/drawing/2015/9/8/chartex" xmlns:cx2="http://schemas.microsoft.com/office/drawing/2015/10/21/chartex" xmlns:cx3="http://schemas.microsoft.com/office/drawing/2016/5/9/chartex" xmlns:cx4="http://schemas.microsoft.com/office/drawing/2016/5/10/chartex" xmlns:cx5="http://schemas.microsoft.com/office/drawing/2016/5/11/chartex" xmlns:cx6="http://schemas.microsoft.com/office/drawing/2016/5/12/chartex" xmlns:cx7="http://schemas.microsoft.com/office/drawing/2016/5/13/chartex" xmlns:cx8="http://schemas.microsoft.com/office/drawing/2016/5/14/chartex" xmlns:mc="http://schemas.openxmlformats.org/markup-compatibility/2006" xmlns:aink="http://schemas.microsoft.com/office/drawing/2016/ink" xmlns:am3d="http://schemas.microsoft.com/office/drawing/2017/model3d" xmlns:o="urn:schemas-microsoft-com:office:office" xmlns:r="http://schemas.openxmlformats.org/officeDocument/2006/relationships" xmlns:m="http://schemas.openxmlformats.org/officeDocument/2006/math" xmlns:v="urn:schemas-microsoft-com:vml" xmlns:wp14="http://schemas.microsoft.com/office/word/2010/wordprocessingDrawing" xmlns:wp="http://schemas.openxmlformats.org/drawingml/2006/wordprocessingDrawing" xmlns:w10="urn:schemas-microsoft-com:office:word" xmlns:w="http://schemas.openxmlformats.org/wordprocessingml/2006/main" xmlns:w14="http://schemas.microsoft.com/office/word/2010/wordml" xmlns:w15="http://schemas.microsoft.com/office/word/2012/wordml" xmlns:w16cex="http://schemas.microsoft.com/office/word/2018/wordml/cex" xmlns:w16cid="http://schemas.microsoft.com/office/word/2016/wordml/cid" xmlns:w16="http://schemas.microsoft.com/office/word/2018/wordml" xmlns:w16sdtdh="http://schemas.microsoft.com/office/word/2020/wordml/sdtdatahash" xmlns:w16se="http://schemas.microsoft.com/office/word/2015/wordml/symex" xmlns:wpg="http://schemas.microsoft.com/office/word/2010/wordprocessingGroup" xmlns:wpi="http://schemas.microsoft.com/office/word/2010/wordprocessingInk" xmlns:wne="http://schemas.microsoft.com/office/word/2006/wordml" xmlns:wps="http://schemas.microsoft.com/office/word/2010/wordprocessingShape" mc:Ignorable="w14 w15 w16se w16cid w16 w16cex w16sdtdh wp14">
+<w:endnotes xmlns:wpc="http://schemas.microsoft.com/office/word/2010/wordprocessingCanvas" xmlns:cx="http://schemas.microsoft.com/office/drawing/2014/chartex" xmlns:cx1="http://schemas.microsoft.com/office/drawing/2015/9/8/chartex" xmlns:cx2="http://schemas.microsoft.com/office/drawing/2015/10/21/chartex" xmlns:cx3="http://schemas.microsoft.com/office/drawing/2016/5/9/chartex" xmlns:cx4="http://schemas.microsoft.com/office/drawing/2016/5/10/chartex" xmlns:cx5="http://schemas.microsoft.com/office/drawing/2016/5/11/chartex" xmlns:cx6="http://schemas.microsoft.com/office/drawing/2016/5/12/chartex" xmlns:cx7="http://schemas.microsoft.com/office/drawing/2016/5/13/chartex" xmlns:cx8="http://schemas.microsoft.com/office/drawing/2016/5/14/chartex" xmlns:mc="http://schemas.openxmlformats.org/markup-compatibility/2006" xmlns:aink="http://schemas.microsoft.com/office/drawing/2016/ink" xmlns:am3d="http://schemas.microsoft.com/office/drawing/2017/model3d" xmlns:o="urn:schemas-microsoft-com:office:office" xmlns:oel="http://schemas.microsoft.com/office/2019/extlst" xmlns:r="http://schemas.openxmlformats.org/officeDocument/2006/relationships" xmlns:m="http://schemas.openxmlformats.org/officeDocument/2006/math" xmlns:v="urn:schemas-microsoft-com:vml" xmlns:wp14="http://schemas.microsoft.com/office/word/2010/wordprocessingDrawing" xmlns:wp="http://schemas.openxmlformats.org/drawingml/2006/wordprocessingDrawing" xmlns:w10="urn:schemas-microsoft-com:office:word" xmlns:w="http://schemas.openxmlformats.org/wordprocessingml/2006/main" xmlns:w14="http://schemas.microsoft.com/office/word/2010/wordml" xmlns:w15="http://schemas.microsoft.com/office/word/2012/wordml" xmlns:w16cex="http://schemas.microsoft.com/office/word/2018/wordml/cex" xmlns:w16cid="http://schemas.microsoft.com/office/word/2016/wordml/cid" xmlns:w16="http://schemas.microsoft.com/office/word/2018/wordml" xmlns:w16sdtdh="http://schemas.microsoft.com/office/word/2020/wordml/sdtdatahash" xmlns:w16se="http://schemas.microsoft.com/office/word/2015/wordml/symex" xmlns:wpg="http://schemas.microsoft.com/office/word/2010/wordprocessingGroup" xmlns:wpi="http://schemas.microsoft.com/office/word/2010/wordprocessingInk" xmlns:wne="http://schemas.microsoft.com/office/word/2006/wordml" xmlns:wps="http://schemas.microsoft.com/office/word/2010/wordprocessingShape" mc:Ignorable="w14 w15 w16se w16cid w16 w16cex w16sdtdh wp14">
   <w:endnote w:type="separator" w:id="-1">
     <w:p>
       <w:pPr>
@@ -2453,7 +4621,7 @@
 </file>
 
 <file path=word/footer1.xml><?xml version="1.0" encoding="utf-8"?>
-<w:ftr xmlns:wpc="http://schemas.microsoft.com/office/word/2010/wordprocessingCanvas" xmlns:cx="http://schemas.microsoft.com/office/drawing/2014/chartex" xmlns:cx1="http://schemas.microsoft.com/office/drawing/2015/9/8/chartex" xmlns:cx2="http://schemas.microsoft.com/office/drawing/2015/10/21/chartex" xmlns:cx3="http://schemas.microsoft.com/office/drawing/2016/5/9/chartex" xmlns:cx4="http://schemas.microsoft.com/office/drawing/2016/5/10/chartex" xmlns:cx5="http://schemas.microsoft.com/office/drawing/2016/5/11/chartex" xmlns:cx6="http://schemas.microsoft.com/office/drawing/2016/5/12/chartex" xmlns:cx7="http://schemas.microsoft.com/office/drawing/2016/5/13/chartex" xmlns:cx8="http://schemas.microsoft.com/office/drawing/2016/5/14/chartex" xmlns:mc="http://schemas.openxmlformats.org/markup-compatibility/2006" xmlns:aink="http://schemas.microsoft.com/office/drawing/2016/ink" xmlns:am3d="http://schemas.microsoft.com/office/drawing/2017/model3d" xmlns:o="urn:schemas-microsoft-com:office:office" xmlns:r="http://schemas.openxmlformats.org/officeDocument/2006/relationships" xmlns:m="http://schemas.openxmlformats.org/officeDocument/2006/math" xmlns:v="urn:schemas-microsoft-com:vml" xmlns:wp14="http://schemas.microsoft.com/office/word/2010/wordprocessingDrawing" xmlns:wp="http://schemas.openxmlformats.org/drawingml/2006/wordprocessingDrawing" xmlns:w10="urn:schemas-microsoft-com:office:word" xmlns:w="http://schemas.openxmlformats.org/wordprocessingml/2006/main" xmlns:w14="http://schemas.microsoft.com/office/word/2010/wordml" xmlns:w15="http://schemas.microsoft.com/office/word/2012/wordml" xmlns:w16cex="http://schemas.microsoft.com/office/word/2018/wordml/cex" xmlns:w16cid="http://schemas.microsoft.com/office/word/2016/wordml/cid" xmlns:w16="http://schemas.microsoft.com/office/word/2018/wordml" xmlns:w16sdtdh="http://schemas.microsoft.com/office/word/2020/wordml/sdtdatahash" xmlns:w16se="http://schemas.microsoft.com/office/word/2015/wordml/symex" xmlns:wpg="http://schemas.microsoft.com/office/word/2010/wordprocessingGroup" xmlns:wpi="http://schemas.microsoft.com/office/word/2010/wordprocessingInk" xmlns:wne="http://schemas.microsoft.com/office/word/2006/wordml" xmlns:wps="http://schemas.microsoft.com/office/word/2010/wordprocessingShape" mc:Ignorable="w14 w15 w16se w16cid w16 w16cex w16sdtdh wp14">
+<w:ftr xmlns:wpc="http://schemas.microsoft.com/office/word/2010/wordprocessingCanvas" xmlns:cx="http://schemas.microsoft.com/office/drawing/2014/chartex" xmlns:cx1="http://schemas.microsoft.com/office/drawing/2015/9/8/chartex" xmlns:cx2="http://schemas.microsoft.com/office/drawing/2015/10/21/chartex" xmlns:cx3="http://schemas.microsoft.com/office/drawing/2016/5/9/chartex" xmlns:cx4="http://schemas.microsoft.com/office/drawing/2016/5/10/chartex" xmlns:cx5="http://schemas.microsoft.com/office/drawing/2016/5/11/chartex" xmlns:cx6="http://schemas.microsoft.com/office/drawing/2016/5/12/chartex" xmlns:cx7="http://schemas.microsoft.com/office/drawing/2016/5/13/chartex" xmlns:cx8="http://schemas.microsoft.com/office/drawing/2016/5/14/chartex" xmlns:mc="http://schemas.openxmlformats.org/markup-compatibility/2006" xmlns:aink="http://schemas.microsoft.com/office/drawing/2016/ink" xmlns:am3d="http://schemas.microsoft.com/office/drawing/2017/model3d" xmlns:o="urn:schemas-microsoft-com:office:office" xmlns:oel="http://schemas.microsoft.com/office/2019/extlst" xmlns:r="http://schemas.openxmlformats.org/officeDocument/2006/relationships" xmlns:m="http://schemas.openxmlformats.org/officeDocument/2006/math" xmlns:v="urn:schemas-microsoft-com:vml" xmlns:wp14="http://schemas.microsoft.com/office/word/2010/wordprocessingDrawing" xmlns:wp="http://schemas.openxmlformats.org/drawingml/2006/wordprocessingDrawing" xmlns:w10="urn:schemas-microsoft-com:office:word" xmlns:w="http://schemas.openxmlformats.org/wordprocessingml/2006/main" xmlns:w14="http://schemas.microsoft.com/office/word/2010/wordml" xmlns:w15="http://schemas.microsoft.com/office/word/2012/wordml" xmlns:w16cex="http://schemas.microsoft.com/office/word/2018/wordml/cex" xmlns:w16cid="http://schemas.microsoft.com/office/word/2016/wordml/cid" xmlns:w16="http://schemas.microsoft.com/office/word/2018/wordml" xmlns:w16sdtdh="http://schemas.microsoft.com/office/word/2020/wordml/sdtdatahash" xmlns:w16se="http://schemas.microsoft.com/office/word/2015/wordml/symex" xmlns:wpg="http://schemas.microsoft.com/office/word/2010/wordprocessingGroup" xmlns:wpi="http://schemas.microsoft.com/office/word/2010/wordprocessingInk" xmlns:wne="http://schemas.microsoft.com/office/word/2006/wordml" xmlns:wps="http://schemas.microsoft.com/office/word/2010/wordprocessingShape" mc:Ignorable="w14 w15 w16se w16cid w16 w16cex w16sdtdh wp14">
   <w:p>
     <w:pPr>
       <w:pStyle w:val="Piedepgina"/>
@@ -2473,7 +4641,7 @@
 </file>
 
 <file path=word/footnotes.xml><?xml version="1.0" encoding="utf-8"?>
-<w:footnotes xmlns:wpc="http://schemas.microsoft.com/office/word/2010/wordprocessingCanvas" xmlns:cx="http://schemas.microsoft.com/office/drawing/2014/chartex" xmlns:cx1="http://schemas.microsoft.com/office/drawing/2015/9/8/chartex" xmlns:cx2="http://schemas.microsoft.com/office/drawing/2015/10/21/chartex" xmlns:cx3="http://schemas.microsoft.com/office/drawing/2016/5/9/chartex" xmlns:cx4="http://schemas.microsoft.com/office/drawing/2016/5/10/chartex" xmlns:cx5="http://schemas.microsoft.com/office/drawing/2016/5/11/chartex" xmlns:cx6="http://schemas.microsoft.com/office/drawing/2016/5/12/chartex" xmlns:cx7="http://schemas.microsoft.com/office/drawing/2016/5/13/chartex" xmlns:cx8="http://schemas.microsoft.com/office/drawing/2016/5/14/chartex" xmlns:mc="http://schemas.openxmlformats.org/markup-compatibility/2006" xmlns:aink="http://schemas.microsoft.com/office/drawing/2016/ink" xmlns:am3d="http://schemas.microsoft.com/office/drawing/2017/model3d" xmlns:o="urn:schemas-microsoft-com:office:office" xmlns:r="http://schemas.openxmlformats.org/officeDocument/2006/relationships" xmlns:m="http://schemas.openxmlformats.org/officeDocument/2006/math" xmlns:v="urn:schemas-microsoft-com:vml" xmlns:wp14="http://schemas.microsoft.com/office/word/2010/wordprocessingDrawing" xmlns:wp="http://schemas.openxmlformats.org/drawingml/2006/wordprocessingDrawing" xmlns:w10="urn:schemas-microsoft-com:office:word" xmlns:w="http://schemas.openxmlformats.org/wordprocessingml/2006/main" xmlns:w14="http://schemas.microsoft.com/office/word/2010/wordml" xmlns:w15="http://schemas.microsoft.com/office/word/2012/wordml" xmlns:w16cex="http://schemas.microsoft.com/office/word/2018/wordml/cex" xmlns:w16cid="http://schemas.microsoft.com/office/word/2016/wordml/cid" xmlns:w16="http://schemas.microsoft.com/office/word/2018/wordml" xmlns:w16sdtdh="http://schemas.microsoft.com/office/word/2020/wordml/sdtdatahash" xmlns:w16se="http://schemas.microsoft.com/office/word/2015/wordml/symex" xmlns:wpg="http://schemas.microsoft.com/office/word/2010/wordprocessingGroup" xmlns:wpi="http://schemas.microsoft.com/office/word/2010/wordprocessingInk" xmlns:wne="http://schemas.microsoft.com/office/word/2006/wordml" xmlns:wps="http://schemas.microsoft.com/office/word/2010/wordprocessingShape" mc:Ignorable="w14 w15 w16se w16cid w16 w16cex w16sdtdh wp14">
+<w:footnotes xmlns:wpc="http://schemas.microsoft.com/office/word/2010/wordprocessingCanvas" xmlns:cx="http://schemas.microsoft.com/office/drawing/2014/chartex" xmlns:cx1="http://schemas.microsoft.com/office/drawing/2015/9/8/chartex" xmlns:cx2="http://schemas.microsoft.com/office/drawing/2015/10/21/chartex" xmlns:cx3="http://schemas.microsoft.com/office/drawing/2016/5/9/chartex" xmlns:cx4="http://schemas.microsoft.com/office/drawing/2016/5/10/chartex" xmlns:cx5="http://schemas.microsoft.com/office/drawing/2016/5/11/chartex" xmlns:cx6="http://schemas.microsoft.com/office/drawing/2016/5/12/chartex" xmlns:cx7="http://schemas.microsoft.com/office/drawing/2016/5/13/chartex" xmlns:cx8="http://schemas.microsoft.com/office/drawing/2016/5/14/chartex" xmlns:mc="http://schemas.openxmlformats.org/markup-compatibility/2006" xmlns:aink="http://schemas.microsoft.com/office/drawing/2016/ink" xmlns:am3d="http://schemas.microsoft.com/office/drawing/2017/model3d" xmlns:o="urn:schemas-microsoft-com:office:office" xmlns:oel="http://schemas.microsoft.com/office/2019/extlst" xmlns:r="http://schemas.openxmlformats.org/officeDocument/2006/relationships" xmlns:m="http://schemas.openxmlformats.org/officeDocument/2006/math" xmlns:v="urn:schemas-microsoft-com:vml" xmlns:wp14="http://schemas.microsoft.com/office/word/2010/wordprocessingDrawing" xmlns:wp="http://schemas.openxmlformats.org/drawingml/2006/wordprocessingDrawing" xmlns:w10="urn:schemas-microsoft-com:office:word" xmlns:w="http://schemas.openxmlformats.org/wordprocessingml/2006/main" xmlns:w14="http://schemas.microsoft.com/office/word/2010/wordml" xmlns:w15="http://schemas.microsoft.com/office/word/2012/wordml" xmlns:w16cex="http://schemas.microsoft.com/office/word/2018/wordml/cex" xmlns:w16cid="http://schemas.microsoft.com/office/word/2016/wordml/cid" xmlns:w16="http://schemas.microsoft.com/office/word/2018/wordml" xmlns:w16sdtdh="http://schemas.microsoft.com/office/word/2020/wordml/sdtdatahash" xmlns:w16se="http://schemas.microsoft.com/office/word/2015/wordml/symex" xmlns:wpg="http://schemas.microsoft.com/office/word/2010/wordprocessingGroup" xmlns:wpi="http://schemas.microsoft.com/office/word/2010/wordprocessingInk" xmlns:wne="http://schemas.microsoft.com/office/word/2006/wordml" xmlns:wps="http://schemas.microsoft.com/office/word/2010/wordprocessingShape" mc:Ignorable="w14 w15 w16se w16cid w16 w16cex w16sdtdh wp14">
   <w:footnote w:type="separator" w:id="-1">
     <w:p>
       <w:pPr>
@@ -2498,7 +4666,7 @@
 </file>
 
 <file path=word/header1.xml><?xml version="1.0" encoding="utf-8"?>
-<w:hdr xmlns:wpc="http://schemas.microsoft.com/office/word/2010/wordprocessingCanvas" xmlns:cx="http://schemas.microsoft.com/office/drawing/2014/chartex" xmlns:cx1="http://schemas.microsoft.com/office/drawing/2015/9/8/chartex" xmlns:cx2="http://schemas.microsoft.com/office/drawing/2015/10/21/chartex" xmlns:cx3="http://schemas.microsoft.com/office/drawing/2016/5/9/chartex" xmlns:cx4="http://schemas.microsoft.com/office/drawing/2016/5/10/chartex" xmlns:cx5="http://schemas.microsoft.com/office/drawing/2016/5/11/chartex" xmlns:cx6="http://schemas.microsoft.com/office/drawing/2016/5/12/chartex" xmlns:cx7="http://schemas.microsoft.com/office/drawing/2016/5/13/chartex" xmlns:cx8="http://schemas.microsoft.com/office/drawing/2016/5/14/chartex" xmlns:mc="http://schemas.openxmlformats.org/markup-compatibility/2006" xmlns:aink="http://schemas.microsoft.com/office/drawing/2016/ink" xmlns:am3d="http://schemas.microsoft.com/office/drawing/2017/model3d" xmlns:o="urn:schemas-microsoft-com:office:office" xmlns:r="http://schemas.openxmlformats.org/officeDocument/2006/relationships" xmlns:m="http://schemas.openxmlformats.org/officeDocument/2006/math" xmlns:v="urn:schemas-microsoft-com:vml" xmlns:wp14="http://schemas.microsoft.com/office/word/2010/wordprocessingDrawing" xmlns:wp="http://schemas.openxmlformats.org/drawingml/2006/wordprocessingDrawing" xmlns:w10="urn:schemas-microsoft-com:office:word" xmlns:w="http://schemas.openxmlformats.org/wordprocessingml/2006/main" xmlns:w14="http://schemas.microsoft.com/office/word/2010/wordml" xmlns:w15="http://schemas.microsoft.com/office/word/2012/wordml" xmlns:w16cex="http://schemas.microsoft.com/office/word/2018/wordml/cex" xmlns:w16cid="http://schemas.microsoft.com/office/word/2016/wordml/cid" xmlns:w16="http://schemas.microsoft.com/office/word/2018/wordml" xmlns:w16sdtdh="http://schemas.microsoft.com/office/word/2020/wordml/sdtdatahash" xmlns:w16se="http://schemas.microsoft.com/office/word/2015/wordml/symex" xmlns:wpg="http://schemas.microsoft.com/office/word/2010/wordprocessingGroup" xmlns:wpi="http://schemas.microsoft.com/office/word/2010/wordprocessingInk" xmlns:wne="http://schemas.microsoft.com/office/word/2006/wordml" xmlns:wps="http://schemas.microsoft.com/office/word/2010/wordprocessingShape" mc:Ignorable="w14 w15 w16se w16cid w16 w16cex w16sdtdh wp14">
+<w:hdr xmlns:wpc="http://schemas.microsoft.com/office/word/2010/wordprocessingCanvas" xmlns:cx="http://schemas.microsoft.com/office/drawing/2014/chartex" xmlns:cx1="http://schemas.microsoft.com/office/drawing/2015/9/8/chartex" xmlns:cx2="http://schemas.microsoft.com/office/drawing/2015/10/21/chartex" xmlns:cx3="http://schemas.microsoft.com/office/drawing/2016/5/9/chartex" xmlns:cx4="http://schemas.microsoft.com/office/drawing/2016/5/10/chartex" xmlns:cx5="http://schemas.microsoft.com/office/drawing/2016/5/11/chartex" xmlns:cx6="http://schemas.microsoft.com/office/drawing/2016/5/12/chartex" xmlns:cx7="http://schemas.microsoft.com/office/drawing/2016/5/13/chartex" xmlns:cx8="http://schemas.microsoft.com/office/drawing/2016/5/14/chartex" xmlns:mc="http://schemas.openxmlformats.org/markup-compatibility/2006" xmlns:aink="http://schemas.microsoft.com/office/drawing/2016/ink" xmlns:am3d="http://schemas.microsoft.com/office/drawing/2017/model3d" xmlns:o="urn:schemas-microsoft-com:office:office" xmlns:oel="http://schemas.microsoft.com/office/2019/extlst" xmlns:r="http://schemas.openxmlformats.org/officeDocument/2006/relationships" xmlns:m="http://schemas.openxmlformats.org/officeDocument/2006/math" xmlns:v="urn:schemas-microsoft-com:vml" xmlns:wp14="http://schemas.microsoft.com/office/word/2010/wordprocessingDrawing" xmlns:wp="http://schemas.openxmlformats.org/drawingml/2006/wordprocessingDrawing" xmlns:w10="urn:schemas-microsoft-com:office:word" xmlns:w="http://schemas.openxmlformats.org/wordprocessingml/2006/main" xmlns:w14="http://schemas.microsoft.com/office/word/2010/wordml" xmlns:w15="http://schemas.microsoft.com/office/word/2012/wordml" xmlns:w16cex="http://schemas.microsoft.com/office/word/2018/wordml/cex" xmlns:w16cid="http://schemas.microsoft.com/office/word/2016/wordml/cid" xmlns:w16="http://schemas.microsoft.com/office/word/2018/wordml" xmlns:w16sdtdh="http://schemas.microsoft.com/office/word/2020/wordml/sdtdatahash" xmlns:w16se="http://schemas.microsoft.com/office/word/2015/wordml/symex" xmlns:wpg="http://schemas.microsoft.com/office/word/2010/wordprocessingGroup" xmlns:wpi="http://schemas.microsoft.com/office/word/2010/wordprocessingInk" xmlns:wne="http://schemas.microsoft.com/office/word/2006/wordml" xmlns:wps="http://schemas.microsoft.com/office/word/2010/wordprocessingShape" mc:Ignorable="w14 w15 w16se w16cid w16 w16cex w16sdtdh wp14">
   <w:p>
     <w:pPr>
       <w:pStyle w:val="Encabezado"/>
@@ -2556,7 +4724,7 @@
 </file>
 
 <file path=word/numbering.xml><?xml version="1.0" encoding="utf-8"?>
-<w:numbering xmlns:wpc="http://schemas.microsoft.com/office/word/2010/wordprocessingCanvas" xmlns:cx="http://schemas.microsoft.com/office/drawing/2014/chartex" xmlns:cx1="http://schemas.microsoft.com/office/drawing/2015/9/8/chartex" xmlns:cx2="http://schemas.microsoft.com/office/drawing/2015/10/21/chartex" xmlns:cx3="http://schemas.microsoft.com/office/drawing/2016/5/9/chartex" xmlns:cx4="http://schemas.microsoft.com/office/drawing/2016/5/10/chartex" xmlns:cx5="http://schemas.microsoft.com/office/drawing/2016/5/11/chartex" xmlns:cx6="http://schemas.microsoft.com/office/drawing/2016/5/12/chartex" xmlns:cx7="http://schemas.microsoft.com/office/drawing/2016/5/13/chartex" xmlns:cx8="http://schemas.microsoft.com/office/drawing/2016/5/14/chartex" xmlns:mc="http://schemas.openxmlformats.org/markup-compatibility/2006" xmlns:aink="http://schemas.microsoft.com/office/drawing/2016/ink" xmlns:am3d="http://schemas.microsoft.com/office/drawing/2017/model3d" xmlns:o="urn:schemas-microsoft-com:office:office" xmlns:r="http://schemas.openxmlformats.org/officeDocument/2006/relationships" xmlns:m="http://schemas.openxmlformats.org/officeDocument/2006/math" xmlns:v="urn:schemas-microsoft-com:vml" xmlns:wp14="http://schemas.microsoft.com/office/word/2010/wordprocessingDrawing" xmlns:wp="http://schemas.openxmlformats.org/drawingml/2006/wordprocessingDrawing" xmlns:w10="urn:schemas-microsoft-com:office:word" xmlns:w="http://schemas.openxmlformats.org/wordprocessingml/2006/main" xmlns:w14="http://schemas.microsoft.com/office/word/2010/wordml" xmlns:w15="http://schemas.microsoft.com/office/word/2012/wordml" xmlns:w16cex="http://schemas.microsoft.com/office/word/2018/wordml/cex" xmlns:w16cid="http://schemas.microsoft.com/office/word/2016/wordml/cid" xmlns:w16="http://schemas.microsoft.com/office/word/2018/wordml" xmlns:w16sdtdh="http://schemas.microsoft.com/office/word/2020/wordml/sdtdatahash" xmlns:w16se="http://schemas.microsoft.com/office/word/2015/wordml/symex" xmlns:wpg="http://schemas.microsoft.com/office/word/2010/wordprocessingGroup" xmlns:wpi="http://schemas.microsoft.com/office/word/2010/wordprocessingInk" xmlns:wne="http://schemas.microsoft.com/office/word/2006/wordml" xmlns:wps="http://schemas.microsoft.com/office/word/2010/wordprocessingShape" mc:Ignorable="w14 w15 w16se w16cid w16 w16cex w16sdtdh wp14">
+<w:numbering xmlns:wpc="http://schemas.microsoft.com/office/word/2010/wordprocessingCanvas" xmlns:cx="http://schemas.microsoft.com/office/drawing/2014/chartex" xmlns:cx1="http://schemas.microsoft.com/office/drawing/2015/9/8/chartex" xmlns:cx2="http://schemas.microsoft.com/office/drawing/2015/10/21/chartex" xmlns:cx3="http://schemas.microsoft.com/office/drawing/2016/5/9/chartex" xmlns:cx4="http://schemas.microsoft.com/office/drawing/2016/5/10/chartex" xmlns:cx5="http://schemas.microsoft.com/office/drawing/2016/5/11/chartex" xmlns:cx6="http://schemas.microsoft.com/office/drawing/2016/5/12/chartex" xmlns:cx7="http://schemas.microsoft.com/office/drawing/2016/5/13/chartex" xmlns:cx8="http://schemas.microsoft.com/office/drawing/2016/5/14/chartex" xmlns:mc="http://schemas.openxmlformats.org/markup-compatibility/2006" xmlns:aink="http://schemas.microsoft.com/office/drawing/2016/ink" xmlns:am3d="http://schemas.microsoft.com/office/drawing/2017/model3d" xmlns:o="urn:schemas-microsoft-com:office:office" xmlns:oel="http://schemas.microsoft.com/office/2019/extlst" xmlns:r="http://schemas.openxmlformats.org/officeDocument/2006/relationships" xmlns:m="http://schemas.openxmlformats.org/officeDocument/2006/math" xmlns:v="urn:schemas-microsoft-com:vml" xmlns:wp14="http://schemas.microsoft.com/office/word/2010/wordprocessingDrawing" xmlns:wp="http://schemas.openxmlformats.org/drawingml/2006/wordprocessingDrawing" xmlns:w10="urn:schemas-microsoft-com:office:word" xmlns:w="http://schemas.openxmlformats.org/wordprocessingml/2006/main" xmlns:w14="http://schemas.microsoft.com/office/word/2010/wordml" xmlns:w15="http://schemas.microsoft.com/office/word/2012/wordml" xmlns:w16cex="http://schemas.microsoft.com/office/word/2018/wordml/cex" xmlns:w16cid="http://schemas.microsoft.com/office/word/2016/wordml/cid" xmlns:w16="http://schemas.microsoft.com/office/word/2018/wordml" xmlns:w16sdtdh="http://schemas.microsoft.com/office/word/2020/wordml/sdtdatahash" xmlns:w16se="http://schemas.microsoft.com/office/word/2015/wordml/symex" xmlns:wpg="http://schemas.microsoft.com/office/word/2010/wordprocessingGroup" xmlns:wpi="http://schemas.microsoft.com/office/word/2010/wordprocessingInk" xmlns:wne="http://schemas.microsoft.com/office/word/2006/wordml" xmlns:wps="http://schemas.microsoft.com/office/word/2010/wordprocessingShape" mc:Ignorable="w14 w15 w16se w16cid w16 w16cex w16sdtdh wp14">
   <w:abstractNum w:abstractNumId="0" w15:restartNumberingAfterBreak="0">
     <w:nsid w:val="FFFFFF7C"/>
     <w:multiLevelType w:val="singleLevel"/>
@@ -3401,46 +5569,46 @@
       </w:rPr>
     </w:lvl>
   </w:abstractNum>
-  <w:num w:numId="1">
+  <w:num w:numId="1" w16cid:durableId="1471484715">
     <w:abstractNumId w:val="8"/>
   </w:num>
-  <w:num w:numId="2">
+  <w:num w:numId="2" w16cid:durableId="480731415">
     <w:abstractNumId w:val="6"/>
   </w:num>
-  <w:num w:numId="3">
+  <w:num w:numId="3" w16cid:durableId="1312562198">
     <w:abstractNumId w:val="5"/>
   </w:num>
-  <w:num w:numId="4">
+  <w:num w:numId="4" w16cid:durableId="146367665">
     <w:abstractNumId w:val="4"/>
   </w:num>
-  <w:num w:numId="5">
+  <w:num w:numId="5" w16cid:durableId="521361763">
     <w:abstractNumId w:val="7"/>
   </w:num>
-  <w:num w:numId="6">
+  <w:num w:numId="6" w16cid:durableId="139467179">
     <w:abstractNumId w:val="3"/>
   </w:num>
-  <w:num w:numId="7">
+  <w:num w:numId="7" w16cid:durableId="1141465373">
     <w:abstractNumId w:val="2"/>
   </w:num>
-  <w:num w:numId="8">
+  <w:num w:numId="8" w16cid:durableId="1192260552">
     <w:abstractNumId w:val="1"/>
   </w:num>
-  <w:num w:numId="9">
+  <w:num w:numId="9" w16cid:durableId="1885218589">
     <w:abstractNumId w:val="0"/>
   </w:num>
-  <w:num w:numId="10">
+  <w:num w:numId="10" w16cid:durableId="1047098021">
     <w:abstractNumId w:val="10"/>
   </w:num>
-  <w:num w:numId="11">
+  <w:num w:numId="11" w16cid:durableId="1851140096">
     <w:abstractNumId w:val="11"/>
   </w:num>
-  <w:num w:numId="12">
+  <w:num w:numId="12" w16cid:durableId="2021004318">
     <w:abstractNumId w:val="13"/>
   </w:num>
-  <w:num w:numId="13">
+  <w:num w:numId="13" w16cid:durableId="295644621">
     <w:abstractNumId w:val="12"/>
   </w:num>
-  <w:num w:numId="14">
+  <w:num w:numId="14" w16cid:durableId="811950564">
     <w:abstractNumId w:val="9"/>
   </w:num>
 </w:numbering>

</xml_diff>